<commit_message>
deploy project to firebase
</commit_message>
<xml_diff>
--- a/MAD_CEP_Report.docx
+++ b/MAD_CEP_Report.docx
@@ -1,6 +1,6 @@
 
 <file path=word/document.xml><?xml version="1.0" encoding="utf-8"?>
-<w:document xmlns:wpc="http://schemas.microsoft.com/office/word/2010/wordprocessingCanvas" xmlns:mc="http://schemas.openxmlformats.org/markup-compatibility/2006" xmlns:o="urn:schemas-microsoft-com:office:office" xmlns:r="http://schemas.openxmlformats.org/officeDocument/2006/relationships" xmlns:m="http://schemas.openxmlformats.org/officeDocument/2006/math" xmlns:v="urn:schemas-microsoft-com:vml" xmlns:wp14="http://schemas.microsoft.com/office/word/2010/wordprocessingDrawing" xmlns:wp="http://schemas.openxmlformats.org/drawingml/2006/wordprocessingDrawing" xmlns:w10="urn:schemas-microsoft-com:office:word" xmlns:w="http://schemas.openxmlformats.org/wordprocessingml/2006/main" xmlns:w14="http://schemas.microsoft.com/office/word/2010/wordml" xmlns:wpg="http://schemas.microsoft.com/office/word/2010/wordprocessingGroup" xmlns:wpi="http://schemas.microsoft.com/office/word/2010/wordprocessingInk" xmlns:wne="http://schemas.microsoft.com/office/word/2006/wordml" xmlns:wps="http://schemas.microsoft.com/office/word/2010/wordprocessingShape" mc:Ignorable="w14 wp14">
+<w:document xmlns:wpc="http://schemas.microsoft.com/office/word/2010/wordprocessingCanvas" xmlns:cx="http://schemas.microsoft.com/office/drawing/2014/chartex" xmlns:cx1="http://schemas.microsoft.com/office/drawing/2015/9/8/chartex" xmlns:cx2="http://schemas.microsoft.com/office/drawing/2015/10/21/chartex" xmlns:cx3="http://schemas.microsoft.com/office/drawing/2016/5/9/chartex" xmlns:cx4="http://schemas.microsoft.com/office/drawing/2016/5/10/chartex" xmlns:cx5="http://schemas.microsoft.com/office/drawing/2016/5/11/chartex" xmlns:cx6="http://schemas.microsoft.com/office/drawing/2016/5/12/chartex" xmlns:cx7="http://schemas.microsoft.com/office/drawing/2016/5/13/chartex" xmlns:cx8="http://schemas.microsoft.com/office/drawing/2016/5/14/chartex" xmlns:mc="http://schemas.openxmlformats.org/markup-compatibility/2006" xmlns:aink="http://schemas.microsoft.com/office/drawing/2016/ink" xmlns:am3d="http://schemas.microsoft.com/office/drawing/2017/model3d" xmlns:o="urn:schemas-microsoft-com:office:office" xmlns:oel="http://schemas.microsoft.com/office/2019/extlst" xmlns:r="http://schemas.openxmlformats.org/officeDocument/2006/relationships" xmlns:m="http://schemas.openxmlformats.org/officeDocument/2006/math" xmlns:v="urn:schemas-microsoft-com:vml" xmlns:wp14="http://schemas.microsoft.com/office/word/2010/wordprocessingDrawing" xmlns:wp="http://schemas.openxmlformats.org/drawingml/2006/wordprocessingDrawing" xmlns:w10="urn:schemas-microsoft-com:office:word" xmlns:w="http://schemas.openxmlformats.org/wordprocessingml/2006/main" xmlns:w14="http://schemas.microsoft.com/office/word/2010/wordml" xmlns:w15="http://schemas.microsoft.com/office/word/2012/wordml" xmlns:w16cex="http://schemas.microsoft.com/office/word/2018/wordml/cex" xmlns:w16cid="http://schemas.microsoft.com/office/word/2016/wordml/cid" xmlns:w16="http://schemas.microsoft.com/office/word/2018/wordml" xmlns:w16du="http://schemas.microsoft.com/office/word/2023/wordml/word16du" xmlns:w16sdtdh="http://schemas.microsoft.com/office/word/2020/wordml/sdtdatahash" xmlns:w16se="http://schemas.microsoft.com/office/word/2015/wordml/symex" xmlns:wpg="http://schemas.microsoft.com/office/word/2010/wordprocessingGroup" xmlns:wpi="http://schemas.microsoft.com/office/word/2010/wordprocessingInk" xmlns:wne="http://schemas.microsoft.com/office/word/2006/wordml" xmlns:wps="http://schemas.microsoft.com/office/word/2010/wordprocessingShape" mc:Ignorable="w14 w15 w16se w16cid w16 w16cex w16sdtdh w16du wp14">
   <w:body>
     <w:p>
       <w:pPr>
@@ -82,7 +82,7 @@
           <w:sz w:val="24"/>
           <w:szCs w:val="24"/>
         </w:rPr>
-        <w:t>Muhammad Hassan - 21SW094</w:t>
+        <w:t>Bilal Majid - 21SW010</w:t>
       </w:r>
     </w:p>
     <w:p>
@@ -118,7 +118,7 @@
           <w:sz w:val="24"/>
           <w:szCs w:val="24"/>
         </w:rPr>
-        <w:t>Bilal Majid - 21SW010</w:t>
+        <w:t>Muhammad Hassan – 21SW094</w:t>
       </w:r>
     </w:p>
     <w:p>
@@ -162,18 +162,8 @@
           <w:sz w:val="24"/>
           <w:szCs w:val="24"/>
         </w:rPr>
-        <w:t xml:space="preserve"> (SW-327</w:t>
-      </w:r>
-      <w:proofErr w:type="gramStart"/>
-      <w:r>
-        <w:rPr>
-          <w:rFonts w:ascii="Times New Roman" w:eastAsia="Times New Roman" w:hAnsi="Times New Roman" w:cs="Times New Roman"/>
-          <w:sz w:val="24"/>
-          <w:szCs w:val="24"/>
-        </w:rPr>
-        <w:t>)</w:t>
-      </w:r>
-      <w:proofErr w:type="gramEnd"/>
+        <w:t xml:space="preserve"> (SW-327)</w:t>
+      </w:r>
       <w:r>
         <w:rPr>
           <w:rFonts w:ascii="Times New Roman" w:eastAsia="Times New Roman" w:hAnsi="Times New Roman" w:cs="Times New Roman"/>
@@ -267,23 +257,7 @@
           <w:sz w:val="24"/>
           <w:szCs w:val="24"/>
         </w:rPr>
-        <w:t xml:space="preserve">The mobile application development project focuses on addressing a significant real-world issue: the lack of user-friendly solutions for plant enthusiasts to effectively manage their </w:t>
-      </w:r>
-      <w:r>
-        <w:rPr>
-          <w:rFonts w:ascii="Times New Roman" w:hAnsi="Times New Roman" w:cs="Times New Roman"/>
-          <w:sz w:val="24"/>
-          <w:szCs w:val="24"/>
-        </w:rPr>
-        <w:t>indoor and outdoor plants</w:t>
-      </w:r>
-      <w:r>
-        <w:rPr>
-          <w:rFonts w:ascii="Times New Roman" w:hAnsi="Times New Roman" w:cs="Times New Roman"/>
-          <w:sz w:val="24"/>
-          <w:szCs w:val="24"/>
-        </w:rPr>
-        <w:t xml:space="preserve">. </w:t>
+        <w:t xml:space="preserve">The mobile application development project focuses on addressing a significant real-world issue: the lack of user-friendly solutions for plant enthusiasts to effectively manage their indoor and outdoor plants. </w:t>
       </w:r>
       <w:r>
         <w:rPr>
@@ -748,8 +722,6 @@
           <w:szCs w:val="24"/>
         </w:rPr>
       </w:pPr>
-      <w:bookmarkStart w:id="0" w:name="_GoBack"/>
-      <w:bookmarkEnd w:id="0"/>
     </w:p>
     <w:p>
       <w:pPr>
@@ -863,10 +835,105 @@
           <w:noProof/>
         </w:rPr>
         <w:drawing>
-          <wp:inline distT="0" distB="0" distL="0" distR="0" wp14:anchorId="3AECF0B5" wp14:editId="2EDB1F54">
+          <wp:inline distT="0" distB="0" distL="0" distR="0" wp14:anchorId="694702A1" wp14:editId="643CBCB8">
             <wp:extent cx="2680632" cy="3522426"/>
             <wp:effectExtent l="0" t="0" r="5715" b="1905"/>
             <wp:docPr id="5" name="Picture 5"/>
+            <wp:cNvGraphicFramePr>
+              <a:graphicFrameLocks xmlns:a="http://schemas.openxmlformats.org/drawingml/2006/main" noChangeAspect="1"/>
+            </wp:cNvGraphicFramePr>
+            <a:graphic xmlns:a="http://schemas.openxmlformats.org/drawingml/2006/main">
+              <a:graphicData uri="http://schemas.openxmlformats.org/drawingml/2006/picture">
+                <pic:pic xmlns:pic="http://schemas.openxmlformats.org/drawingml/2006/picture">
+                  <pic:nvPicPr>
+                    <pic:cNvPr id="0" name=""/>
+                    <pic:cNvPicPr/>
+                  </pic:nvPicPr>
+                  <pic:blipFill>
+                    <a:blip r:embed="rId7"/>
+                    <a:stretch>
+                      <a:fillRect/>
+                    </a:stretch>
+                  </pic:blipFill>
+                  <pic:spPr>
+                    <a:xfrm>
+                      <a:off x="0" y="0"/>
+                      <a:ext cx="2681888" cy="3524077"/>
+                    </a:xfrm>
+                    <a:prstGeom prst="rect">
+                      <a:avLst/>
+                    </a:prstGeom>
+                  </pic:spPr>
+                </pic:pic>
+              </a:graphicData>
+            </a:graphic>
+          </wp:inline>
+        </w:drawing>
+      </w:r>
+    </w:p>
+    <w:p>
+      <w:pPr>
+        <w:spacing w:after="0" w:line="240" w:lineRule="auto"/>
+        <w:ind w:left="720"/>
+        <w:rPr>
+          <w:rFonts w:ascii="Times New Roman" w:eastAsia="Times New Roman" w:hAnsi="Times New Roman" w:cs="Times New Roman"/>
+          <w:sz w:val="24"/>
+          <w:szCs w:val="24"/>
+        </w:rPr>
+      </w:pPr>
+    </w:p>
+    <w:p>
+      <w:pPr>
+        <w:numPr>
+          <w:ilvl w:val="0"/>
+          <w:numId w:val="2"/>
+        </w:numPr>
+        <w:spacing w:after="0" w:line="240" w:lineRule="auto"/>
+        <w:rPr>
+          <w:rFonts w:ascii="Times New Roman" w:eastAsia="Times New Roman" w:hAnsi="Times New Roman" w:cs="Times New Roman"/>
+          <w:sz w:val="24"/>
+          <w:szCs w:val="24"/>
+        </w:rPr>
+      </w:pPr>
+      <w:r>
+        <w:rPr>
+          <w:rFonts w:ascii="Times New Roman" w:eastAsia="Times New Roman" w:hAnsi="Times New Roman" w:cs="Times New Roman"/>
+          <w:b/>
+          <w:bCs/>
+          <w:sz w:val="24"/>
+          <w:szCs w:val="24"/>
+        </w:rPr>
+        <w:t>Home Screen:</w:t>
+      </w:r>
+      <w:r>
+        <w:rPr>
+          <w:rFonts w:ascii="Times New Roman" w:eastAsia="Times New Roman" w:hAnsi="Times New Roman" w:cs="Times New Roman"/>
+          <w:sz w:val="24"/>
+          <w:szCs w:val="24"/>
+        </w:rPr>
+        <w:t xml:space="preserve"> Displays a grid of available plants, utilizing cards for each plant with an image and brief description.</w:t>
+      </w:r>
+    </w:p>
+    <w:p>
+      <w:pPr>
+        <w:spacing w:after="0" w:line="240" w:lineRule="auto"/>
+        <w:ind w:left="720"/>
+        <w:rPr>
+          <w:rFonts w:ascii="Times New Roman" w:eastAsia="Times New Roman" w:hAnsi="Times New Roman" w:cs="Times New Roman"/>
+          <w:sz w:val="24"/>
+          <w:szCs w:val="24"/>
+        </w:rPr>
+      </w:pPr>
+      <w:r>
+        <w:rPr>
+          <w:rFonts w:ascii="Times New Roman" w:hAnsi="Times New Roman" w:cs="Times New Roman"/>
+          <w:noProof/>
+        </w:rPr>
+        <w:drawing>
+          <wp:inline distT="0" distB="0" distL="0" distR="0" wp14:anchorId="0920BDB5" wp14:editId="481A7A95">
+            <wp:extent cx="4913796" cy="2623318"/>
+            <wp:effectExtent l="0" t="0" r="1270" b="5715"/>
+            <wp:docPr id="1" name="Picture 1"/>
             <wp:cNvGraphicFramePr>
               <a:graphicFrameLocks xmlns:a="http://schemas.openxmlformats.org/drawingml/2006/main" noChangeAspect="1"/>
             </wp:cNvGraphicFramePr>
@@ -886,7 +953,7 @@
                   <pic:spPr>
                     <a:xfrm>
                       <a:off x="0" y="0"/>
-                      <a:ext cx="2681888" cy="3524077"/>
+                      <a:ext cx="4919818" cy="2626533"/>
                     </a:xfrm>
                     <a:prstGeom prst="rect">
                       <a:avLst/>
@@ -931,15 +998,16 @@
           <w:sz w:val="24"/>
           <w:szCs w:val="24"/>
         </w:rPr>
-        <w:t>Home Screen:</w:t>
-      </w:r>
-      <w:r>
-        <w:rPr>
-          <w:rFonts w:ascii="Times New Roman" w:eastAsia="Times New Roman" w:hAnsi="Times New Roman" w:cs="Times New Roman"/>
-          <w:sz w:val="24"/>
-          <w:szCs w:val="24"/>
-        </w:rPr>
-        <w:t xml:space="preserve"> Displays a grid of available plants, utilizing cards for each plant with an image and brief description.</w:t>
+        <w:lastRenderedPageBreak/>
+        <w:t>Plant Detail Screen:</w:t>
+      </w:r>
+      <w:r>
+        <w:rPr>
+          <w:rFonts w:ascii="Times New Roman" w:eastAsia="Times New Roman" w:hAnsi="Times New Roman" w:cs="Times New Roman"/>
+          <w:sz w:val="24"/>
+          <w:szCs w:val="24"/>
+        </w:rPr>
+        <w:t xml:space="preserve"> Provides in-depth information about a selected plant, including care instructions and additional images.</w:t>
       </w:r>
     </w:p>
     <w:p>
@@ -958,10 +1026,10 @@
           <w:noProof/>
         </w:rPr>
         <w:drawing>
-          <wp:inline distT="0" distB="0" distL="0" distR="0" wp14:anchorId="274DAF9C" wp14:editId="6A56C232">
-            <wp:extent cx="4913796" cy="2623318"/>
-            <wp:effectExtent l="0" t="0" r="1270" b="5715"/>
-            <wp:docPr id="1" name="Picture 1"/>
+          <wp:inline distT="0" distB="0" distL="0" distR="0" wp14:anchorId="3ADD77F4" wp14:editId="5D4F8C9A">
+            <wp:extent cx="4864358" cy="2584450"/>
+            <wp:effectExtent l="0" t="0" r="0" b="6350"/>
+            <wp:docPr id="3" name="Picture 3"/>
             <wp:cNvGraphicFramePr>
               <a:graphicFrameLocks xmlns:a="http://schemas.openxmlformats.org/drawingml/2006/main" noChangeAspect="1"/>
             </wp:cNvGraphicFramePr>
@@ -981,7 +1049,7 @@
                   <pic:spPr>
                     <a:xfrm>
                       <a:off x="0" y="0"/>
-                      <a:ext cx="4919818" cy="2626533"/>
+                      <a:ext cx="4866920" cy="2585811"/>
                     </a:xfrm>
                     <a:prstGeom prst="rect">
                       <a:avLst/>
@@ -1007,9 +1075,29 @@
     </w:p>
     <w:p>
       <w:pPr>
+        <w:spacing w:after="0" w:line="240" w:lineRule="auto"/>
+        <w:rPr>
+          <w:rFonts w:ascii="Times New Roman" w:eastAsia="Times New Roman" w:hAnsi="Times New Roman" w:cs="Times New Roman"/>
+          <w:sz w:val="24"/>
+          <w:szCs w:val="24"/>
+        </w:rPr>
+      </w:pPr>
+      <w:r>
+        <w:rPr>
+          <w:rFonts w:ascii="Times New Roman" w:eastAsia="Times New Roman" w:hAnsi="Times New Roman" w:cs="Times New Roman"/>
+          <w:b/>
+          <w:bCs/>
+          <w:sz w:val="24"/>
+          <w:szCs w:val="24"/>
+        </w:rPr>
+        <w:t>Responsive Design Features:</w:t>
+      </w:r>
+    </w:p>
+    <w:p>
+      <w:pPr>
         <w:numPr>
           <w:ilvl w:val="0"/>
-          <w:numId w:val="2"/>
+          <w:numId w:val="3"/>
         </w:numPr>
         <w:spacing w:after="0" w:line="240" w:lineRule="auto"/>
         <w:rPr>
@@ -1021,21 +1109,32 @@
       <w:r>
         <w:rPr>
           <w:rFonts w:ascii="Times New Roman" w:eastAsia="Times New Roman" w:hAnsi="Times New Roman" w:cs="Times New Roman"/>
-          <w:b/>
-          <w:bCs/>
-          <w:sz w:val="24"/>
-          <w:szCs w:val="24"/>
-        </w:rPr>
-        <w:lastRenderedPageBreak/>
-        <w:t>Plant Detail Screen:</w:t>
-      </w:r>
-      <w:r>
-        <w:rPr>
-          <w:rFonts w:ascii="Times New Roman" w:eastAsia="Times New Roman" w:hAnsi="Times New Roman" w:cs="Times New Roman"/>
-          <w:sz w:val="24"/>
-          <w:szCs w:val="24"/>
-        </w:rPr>
-        <w:t xml:space="preserve"> Provides in-depth information about a selected plant, including care instructions and additional images.</w:t>
+          <w:sz w:val="24"/>
+          <w:szCs w:val="24"/>
+        </w:rPr>
+        <w:t>UI elements adjust based on screen size, allowing for optimal use of space on both larger tablets and smaller phones.</w:t>
+      </w:r>
+    </w:p>
+    <w:p>
+      <w:pPr>
+        <w:numPr>
+          <w:ilvl w:val="0"/>
+          <w:numId w:val="3"/>
+        </w:numPr>
+        <w:spacing w:after="0" w:line="240" w:lineRule="auto"/>
+        <w:rPr>
+          <w:rFonts w:ascii="Times New Roman" w:eastAsia="Times New Roman" w:hAnsi="Times New Roman" w:cs="Times New Roman"/>
+          <w:sz w:val="24"/>
+          <w:szCs w:val="24"/>
+        </w:rPr>
+      </w:pPr>
+      <w:r>
+        <w:rPr>
+          <w:rFonts w:ascii="Times New Roman" w:eastAsia="Times New Roman" w:hAnsi="Times New Roman" w:cs="Times New Roman"/>
+          <w:sz w:val="24"/>
+          <w:szCs w:val="24"/>
+        </w:rPr>
+        <w:t>User-friendly navigation is implemented with fluid transitions between pages, enhancing the overall user experience.</w:t>
       </w:r>
     </w:p>
     <w:p>
@@ -1054,10 +1153,10 @@
           <w:noProof/>
         </w:rPr>
         <w:drawing>
-          <wp:inline distT="0" distB="0" distL="0" distR="0" wp14:anchorId="1D64DFCB" wp14:editId="41EA2A3D">
-            <wp:extent cx="4864358" cy="2584450"/>
-            <wp:effectExtent l="0" t="0" r="0" b="6350"/>
-            <wp:docPr id="3" name="Picture 3"/>
+          <wp:inline distT="0" distB="0" distL="0" distR="0" wp14:anchorId="4FD1DC4A" wp14:editId="40FCF5C0">
+            <wp:extent cx="2430918" cy="3152792"/>
+            <wp:effectExtent l="0" t="0" r="7620" b="0"/>
+            <wp:docPr id="4" name="Picture 4"/>
             <wp:cNvGraphicFramePr>
               <a:graphicFrameLocks xmlns:a="http://schemas.openxmlformats.org/drawingml/2006/main" noChangeAspect="1"/>
             </wp:cNvGraphicFramePr>
@@ -1077,133 +1176,6 @@
                   <pic:spPr>
                     <a:xfrm>
                       <a:off x="0" y="0"/>
-                      <a:ext cx="4866920" cy="2585811"/>
-                    </a:xfrm>
-                    <a:prstGeom prst="rect">
-                      <a:avLst/>
-                    </a:prstGeom>
-                  </pic:spPr>
-                </pic:pic>
-              </a:graphicData>
-            </a:graphic>
-          </wp:inline>
-        </w:drawing>
-      </w:r>
-    </w:p>
-    <w:p>
-      <w:pPr>
-        <w:spacing w:after="0" w:line="240" w:lineRule="auto"/>
-        <w:ind w:left="720"/>
-        <w:rPr>
-          <w:rFonts w:ascii="Times New Roman" w:eastAsia="Times New Roman" w:hAnsi="Times New Roman" w:cs="Times New Roman"/>
-          <w:sz w:val="24"/>
-          <w:szCs w:val="24"/>
-        </w:rPr>
-      </w:pPr>
-    </w:p>
-    <w:p>
-      <w:pPr>
-        <w:spacing w:after="0" w:line="240" w:lineRule="auto"/>
-        <w:rPr>
-          <w:rFonts w:ascii="Times New Roman" w:eastAsia="Times New Roman" w:hAnsi="Times New Roman" w:cs="Times New Roman"/>
-          <w:sz w:val="24"/>
-          <w:szCs w:val="24"/>
-        </w:rPr>
-      </w:pPr>
-      <w:r>
-        <w:rPr>
-          <w:rFonts w:ascii="Times New Roman" w:eastAsia="Times New Roman" w:hAnsi="Times New Roman" w:cs="Times New Roman"/>
-          <w:b/>
-          <w:bCs/>
-          <w:sz w:val="24"/>
-          <w:szCs w:val="24"/>
-        </w:rPr>
-        <w:t>Responsive Design Features:</w:t>
-      </w:r>
-    </w:p>
-    <w:p>
-      <w:pPr>
-        <w:numPr>
-          <w:ilvl w:val="0"/>
-          <w:numId w:val="3"/>
-        </w:numPr>
-        <w:spacing w:after="0" w:line="240" w:lineRule="auto"/>
-        <w:rPr>
-          <w:rFonts w:ascii="Times New Roman" w:eastAsia="Times New Roman" w:hAnsi="Times New Roman" w:cs="Times New Roman"/>
-          <w:sz w:val="24"/>
-          <w:szCs w:val="24"/>
-        </w:rPr>
-      </w:pPr>
-      <w:r>
-        <w:rPr>
-          <w:rFonts w:ascii="Times New Roman" w:eastAsia="Times New Roman" w:hAnsi="Times New Roman" w:cs="Times New Roman"/>
-          <w:sz w:val="24"/>
-          <w:szCs w:val="24"/>
-        </w:rPr>
-        <w:t>UI elements adjust based on screen size, allowing for optimal use of space on both larger tablets and smaller phones.</w:t>
-      </w:r>
-    </w:p>
-    <w:p>
-      <w:pPr>
-        <w:numPr>
-          <w:ilvl w:val="0"/>
-          <w:numId w:val="3"/>
-        </w:numPr>
-        <w:spacing w:after="0" w:line="240" w:lineRule="auto"/>
-        <w:rPr>
-          <w:rFonts w:ascii="Times New Roman" w:eastAsia="Times New Roman" w:hAnsi="Times New Roman" w:cs="Times New Roman"/>
-          <w:sz w:val="24"/>
-          <w:szCs w:val="24"/>
-        </w:rPr>
-      </w:pPr>
-      <w:r>
-        <w:rPr>
-          <w:rFonts w:ascii="Times New Roman" w:eastAsia="Times New Roman" w:hAnsi="Times New Roman" w:cs="Times New Roman"/>
-          <w:sz w:val="24"/>
-          <w:szCs w:val="24"/>
-        </w:rPr>
-        <w:t>User-friendly navigation is implemented with fluid transitions between pages, enhancing the overall user experience.</w:t>
-      </w:r>
-    </w:p>
-    <w:p>
-      <w:pPr>
-        <w:spacing w:after="0" w:line="240" w:lineRule="auto"/>
-        <w:ind w:left="720"/>
-        <w:rPr>
-          <w:rFonts w:ascii="Times New Roman" w:eastAsia="Times New Roman" w:hAnsi="Times New Roman" w:cs="Times New Roman"/>
-          <w:sz w:val="24"/>
-          <w:szCs w:val="24"/>
-        </w:rPr>
-      </w:pPr>
-      <w:r>
-        <w:rPr>
-          <w:rFonts w:ascii="Times New Roman" w:hAnsi="Times New Roman" w:cs="Times New Roman"/>
-          <w:noProof/>
-        </w:rPr>
-        <w:drawing>
-          <wp:inline distT="0" distB="0" distL="0" distR="0" wp14:anchorId="4F63488A" wp14:editId="2EE2C2EE">
-            <wp:extent cx="2430918" cy="3152792"/>
-            <wp:effectExtent l="0" t="0" r="7620" b="0"/>
-            <wp:docPr id="4" name="Picture 4"/>
-            <wp:cNvGraphicFramePr>
-              <a:graphicFrameLocks xmlns:a="http://schemas.openxmlformats.org/drawingml/2006/main" noChangeAspect="1"/>
-            </wp:cNvGraphicFramePr>
-            <a:graphic xmlns:a="http://schemas.openxmlformats.org/drawingml/2006/main">
-              <a:graphicData uri="http://schemas.openxmlformats.org/drawingml/2006/picture">
-                <pic:pic xmlns:pic="http://schemas.openxmlformats.org/drawingml/2006/picture">
-                  <pic:nvPicPr>
-                    <pic:cNvPr id="0" name=""/>
-                    <pic:cNvPicPr/>
-                  </pic:nvPicPr>
-                  <pic:blipFill>
-                    <a:blip r:embed="rId11"/>
-                    <a:stretch>
-                      <a:fillRect/>
-                    </a:stretch>
-                  </pic:blipFill>
-                  <pic:spPr>
-                    <a:xfrm>
-                      <a:off x="0" y="0"/>
                       <a:ext cx="2433519" cy="3156166"/>
                     </a:xfrm>
                     <a:prstGeom prst="rect">
@@ -1867,7 +1839,7 @@
 </file>
 
 <file path=word/endnotes.xml><?xml version="1.0" encoding="utf-8"?>
-<w:endnotes xmlns:wpc="http://schemas.microsoft.com/office/word/2010/wordprocessingCanvas" xmlns:mc="http://schemas.openxmlformats.org/markup-compatibility/2006" xmlns:o="urn:schemas-microsoft-com:office:office" xmlns:r="http://schemas.openxmlformats.org/officeDocument/2006/relationships" xmlns:m="http://schemas.openxmlformats.org/officeDocument/2006/math" xmlns:v="urn:schemas-microsoft-com:vml" xmlns:wp14="http://schemas.microsoft.com/office/word/2010/wordprocessingDrawing" xmlns:wp="http://schemas.openxmlformats.org/drawingml/2006/wordprocessingDrawing" xmlns:w10="urn:schemas-microsoft-com:office:word" xmlns:w="http://schemas.openxmlformats.org/wordprocessingml/2006/main" xmlns:w14="http://schemas.microsoft.com/office/word/2010/wordml" xmlns:wpg="http://schemas.microsoft.com/office/word/2010/wordprocessingGroup" xmlns:wpi="http://schemas.microsoft.com/office/word/2010/wordprocessingInk" xmlns:wne="http://schemas.microsoft.com/office/word/2006/wordml" xmlns:wps="http://schemas.microsoft.com/office/word/2010/wordprocessingShape" mc:Ignorable="w14 wp14">
+<w:endnotes xmlns:wpc="http://schemas.microsoft.com/office/word/2010/wordprocessingCanvas" xmlns:cx="http://schemas.microsoft.com/office/drawing/2014/chartex" xmlns:cx1="http://schemas.microsoft.com/office/drawing/2015/9/8/chartex" xmlns:cx2="http://schemas.microsoft.com/office/drawing/2015/10/21/chartex" xmlns:cx3="http://schemas.microsoft.com/office/drawing/2016/5/9/chartex" xmlns:cx4="http://schemas.microsoft.com/office/drawing/2016/5/10/chartex" xmlns:cx5="http://schemas.microsoft.com/office/drawing/2016/5/11/chartex" xmlns:cx6="http://schemas.microsoft.com/office/drawing/2016/5/12/chartex" xmlns:cx7="http://schemas.microsoft.com/office/drawing/2016/5/13/chartex" xmlns:cx8="http://schemas.microsoft.com/office/drawing/2016/5/14/chartex" xmlns:mc="http://schemas.openxmlformats.org/markup-compatibility/2006" xmlns:aink="http://schemas.microsoft.com/office/drawing/2016/ink" xmlns:am3d="http://schemas.microsoft.com/office/drawing/2017/model3d" xmlns:o="urn:schemas-microsoft-com:office:office" xmlns:oel="http://schemas.microsoft.com/office/2019/extlst" xmlns:r="http://schemas.openxmlformats.org/officeDocument/2006/relationships" xmlns:m="http://schemas.openxmlformats.org/officeDocument/2006/math" xmlns:v="urn:schemas-microsoft-com:vml" xmlns:wp14="http://schemas.microsoft.com/office/word/2010/wordprocessingDrawing" xmlns:wp="http://schemas.openxmlformats.org/drawingml/2006/wordprocessingDrawing" xmlns:w10="urn:schemas-microsoft-com:office:word" xmlns:w="http://schemas.openxmlformats.org/wordprocessingml/2006/main" xmlns:w14="http://schemas.microsoft.com/office/word/2010/wordml" xmlns:w15="http://schemas.microsoft.com/office/word/2012/wordml" xmlns:w16cex="http://schemas.microsoft.com/office/word/2018/wordml/cex" xmlns:w16cid="http://schemas.microsoft.com/office/word/2016/wordml/cid" xmlns:w16="http://schemas.microsoft.com/office/word/2018/wordml" xmlns:w16du="http://schemas.microsoft.com/office/word/2023/wordml/word16du" xmlns:w16sdtdh="http://schemas.microsoft.com/office/word/2020/wordml/sdtdatahash" xmlns:w16se="http://schemas.microsoft.com/office/word/2015/wordml/symex" xmlns:wpg="http://schemas.microsoft.com/office/word/2010/wordprocessingGroup" xmlns:wpi="http://schemas.microsoft.com/office/word/2010/wordprocessingInk" xmlns:wne="http://schemas.microsoft.com/office/word/2006/wordml" xmlns:wps="http://schemas.microsoft.com/office/word/2010/wordprocessingShape" mc:Ignorable="w14 w15 w16se w16cid w16 w16cex w16sdtdh w16du wp14">
   <w:endnote w:type="separator" w:id="-1">
     <w:p>
       <w:pPr>
@@ -1892,7 +1864,7 @@
 </file>
 
 <file path=word/footnotes.xml><?xml version="1.0" encoding="utf-8"?>
-<w:footnotes xmlns:wpc="http://schemas.microsoft.com/office/word/2010/wordprocessingCanvas" xmlns:mc="http://schemas.openxmlformats.org/markup-compatibility/2006" xmlns:o="urn:schemas-microsoft-com:office:office" xmlns:r="http://schemas.openxmlformats.org/officeDocument/2006/relationships" xmlns:m="http://schemas.openxmlformats.org/officeDocument/2006/math" xmlns:v="urn:schemas-microsoft-com:vml" xmlns:wp14="http://schemas.microsoft.com/office/word/2010/wordprocessingDrawing" xmlns:wp="http://schemas.openxmlformats.org/drawingml/2006/wordprocessingDrawing" xmlns:w10="urn:schemas-microsoft-com:office:word" xmlns:w="http://schemas.openxmlformats.org/wordprocessingml/2006/main" xmlns:w14="http://schemas.microsoft.com/office/word/2010/wordml" xmlns:wpg="http://schemas.microsoft.com/office/word/2010/wordprocessingGroup" xmlns:wpi="http://schemas.microsoft.com/office/word/2010/wordprocessingInk" xmlns:wne="http://schemas.microsoft.com/office/word/2006/wordml" xmlns:wps="http://schemas.microsoft.com/office/word/2010/wordprocessingShape" mc:Ignorable="w14 wp14">
+<w:footnotes xmlns:wpc="http://schemas.microsoft.com/office/word/2010/wordprocessingCanvas" xmlns:cx="http://schemas.microsoft.com/office/drawing/2014/chartex" xmlns:cx1="http://schemas.microsoft.com/office/drawing/2015/9/8/chartex" xmlns:cx2="http://schemas.microsoft.com/office/drawing/2015/10/21/chartex" xmlns:cx3="http://schemas.microsoft.com/office/drawing/2016/5/9/chartex" xmlns:cx4="http://schemas.microsoft.com/office/drawing/2016/5/10/chartex" xmlns:cx5="http://schemas.microsoft.com/office/drawing/2016/5/11/chartex" xmlns:cx6="http://schemas.microsoft.com/office/drawing/2016/5/12/chartex" xmlns:cx7="http://schemas.microsoft.com/office/drawing/2016/5/13/chartex" xmlns:cx8="http://schemas.microsoft.com/office/drawing/2016/5/14/chartex" xmlns:mc="http://schemas.openxmlformats.org/markup-compatibility/2006" xmlns:aink="http://schemas.microsoft.com/office/drawing/2016/ink" xmlns:am3d="http://schemas.microsoft.com/office/drawing/2017/model3d" xmlns:o="urn:schemas-microsoft-com:office:office" xmlns:oel="http://schemas.microsoft.com/office/2019/extlst" xmlns:r="http://schemas.openxmlformats.org/officeDocument/2006/relationships" xmlns:m="http://schemas.openxmlformats.org/officeDocument/2006/math" xmlns:v="urn:schemas-microsoft-com:vml" xmlns:wp14="http://schemas.microsoft.com/office/word/2010/wordprocessingDrawing" xmlns:wp="http://schemas.openxmlformats.org/drawingml/2006/wordprocessingDrawing" xmlns:w10="urn:schemas-microsoft-com:office:word" xmlns:w="http://schemas.openxmlformats.org/wordprocessingml/2006/main" xmlns:w14="http://schemas.microsoft.com/office/word/2010/wordml" xmlns:w15="http://schemas.microsoft.com/office/word/2012/wordml" xmlns:w16cex="http://schemas.microsoft.com/office/word/2018/wordml/cex" xmlns:w16cid="http://schemas.microsoft.com/office/word/2016/wordml/cid" xmlns:w16="http://schemas.microsoft.com/office/word/2018/wordml" xmlns:w16du="http://schemas.microsoft.com/office/word/2023/wordml/word16du" xmlns:w16sdtdh="http://schemas.microsoft.com/office/word/2020/wordml/sdtdatahash" xmlns:w16se="http://schemas.microsoft.com/office/word/2015/wordml/symex" xmlns:wpg="http://schemas.microsoft.com/office/word/2010/wordprocessingGroup" xmlns:wpi="http://schemas.microsoft.com/office/word/2010/wordprocessingInk" xmlns:wne="http://schemas.microsoft.com/office/word/2006/wordml" xmlns:wps="http://schemas.microsoft.com/office/word/2010/wordprocessingShape" mc:Ignorable="w14 w15 w16se w16cid w16 w16cex w16sdtdh w16du wp14">
   <w:footnote w:type="separator" w:id="-1">
     <w:p>
       <w:pPr>
@@ -1917,8 +1889,8 @@
 </file>
 
 <file path=word/numbering.xml><?xml version="1.0" encoding="utf-8"?>
-<w:numbering xmlns:wpc="http://schemas.microsoft.com/office/word/2010/wordprocessingCanvas" xmlns:mc="http://schemas.openxmlformats.org/markup-compatibility/2006" xmlns:o="urn:schemas-microsoft-com:office:office" xmlns:r="http://schemas.openxmlformats.org/officeDocument/2006/relationships" xmlns:m="http://schemas.openxmlformats.org/officeDocument/2006/math" xmlns:v="urn:schemas-microsoft-com:vml" xmlns:wp14="http://schemas.microsoft.com/office/word/2010/wordprocessingDrawing" xmlns:wp="http://schemas.openxmlformats.org/drawingml/2006/wordprocessingDrawing" xmlns:w10="urn:schemas-microsoft-com:office:word" xmlns:w="http://schemas.openxmlformats.org/wordprocessingml/2006/main" xmlns:w14="http://schemas.microsoft.com/office/word/2010/wordml" xmlns:wpg="http://schemas.microsoft.com/office/word/2010/wordprocessingGroup" xmlns:wpi="http://schemas.microsoft.com/office/word/2010/wordprocessingInk" xmlns:wne="http://schemas.microsoft.com/office/word/2006/wordml" xmlns:wps="http://schemas.microsoft.com/office/word/2010/wordprocessingShape" mc:Ignorable="w14 wp14">
-  <w:abstractNum w:abstractNumId="0">
+<w:numbering xmlns:wpc="http://schemas.microsoft.com/office/word/2010/wordprocessingCanvas" xmlns:cx="http://schemas.microsoft.com/office/drawing/2014/chartex" xmlns:cx1="http://schemas.microsoft.com/office/drawing/2015/9/8/chartex" xmlns:cx2="http://schemas.microsoft.com/office/drawing/2015/10/21/chartex" xmlns:cx3="http://schemas.microsoft.com/office/drawing/2016/5/9/chartex" xmlns:cx4="http://schemas.microsoft.com/office/drawing/2016/5/10/chartex" xmlns:cx5="http://schemas.microsoft.com/office/drawing/2016/5/11/chartex" xmlns:cx6="http://schemas.microsoft.com/office/drawing/2016/5/12/chartex" xmlns:cx7="http://schemas.microsoft.com/office/drawing/2016/5/13/chartex" xmlns:cx8="http://schemas.microsoft.com/office/drawing/2016/5/14/chartex" xmlns:mc="http://schemas.openxmlformats.org/markup-compatibility/2006" xmlns:aink="http://schemas.microsoft.com/office/drawing/2016/ink" xmlns:am3d="http://schemas.microsoft.com/office/drawing/2017/model3d" xmlns:o="urn:schemas-microsoft-com:office:office" xmlns:oel="http://schemas.microsoft.com/office/2019/extlst" xmlns:r="http://schemas.openxmlformats.org/officeDocument/2006/relationships" xmlns:m="http://schemas.openxmlformats.org/officeDocument/2006/math" xmlns:v="urn:schemas-microsoft-com:vml" xmlns:wp14="http://schemas.microsoft.com/office/word/2010/wordprocessingDrawing" xmlns:wp="http://schemas.openxmlformats.org/drawingml/2006/wordprocessingDrawing" xmlns:w10="urn:schemas-microsoft-com:office:word" xmlns:w="http://schemas.openxmlformats.org/wordprocessingml/2006/main" xmlns:w14="http://schemas.microsoft.com/office/word/2010/wordml" xmlns:w15="http://schemas.microsoft.com/office/word/2012/wordml" xmlns:w16cex="http://schemas.microsoft.com/office/word/2018/wordml/cex" xmlns:w16cid="http://schemas.microsoft.com/office/word/2016/wordml/cid" xmlns:w16="http://schemas.microsoft.com/office/word/2018/wordml" xmlns:w16du="http://schemas.microsoft.com/office/word/2023/wordml/word16du" xmlns:w16sdtdh="http://schemas.microsoft.com/office/word/2020/wordml/sdtdatahash" xmlns:w16se="http://schemas.microsoft.com/office/word/2015/wordml/symex" xmlns:wpg="http://schemas.microsoft.com/office/word/2010/wordprocessingGroup" xmlns:wpi="http://schemas.microsoft.com/office/word/2010/wordprocessingInk" xmlns:wne="http://schemas.microsoft.com/office/word/2006/wordml" xmlns:wps="http://schemas.microsoft.com/office/word/2010/wordprocessingShape" mc:Ignorable="w14 w15 w16se w16cid w16 w16cex w16sdtdh w16du wp14">
+  <w:abstractNum w:abstractNumId="0" w15:restartNumberingAfterBreak="0">
     <w:nsid w:val="02577FF4"/>
     <w:multiLevelType w:val="multilevel"/>
     <w:tmpl w:val="F0F6C7B0"/>
@@ -2067,7 +2039,7 @@
       </w:rPr>
     </w:lvl>
   </w:abstractNum>
-  <w:abstractNum w:abstractNumId="1">
+  <w:abstractNum w:abstractNumId="1" w15:restartNumberingAfterBreak="0">
     <w:nsid w:val="03103BED"/>
     <w:multiLevelType w:val="multilevel"/>
     <w:tmpl w:val="805813FC"/>
@@ -2216,7 +2188,7 @@
       </w:rPr>
     </w:lvl>
   </w:abstractNum>
-  <w:abstractNum w:abstractNumId="2">
+  <w:abstractNum w:abstractNumId="2" w15:restartNumberingAfterBreak="0">
     <w:nsid w:val="12950B49"/>
     <w:multiLevelType w:val="multilevel"/>
     <w:tmpl w:val="3072E2A8"/>
@@ -2365,7 +2337,7 @@
       </w:rPr>
     </w:lvl>
   </w:abstractNum>
-  <w:abstractNum w:abstractNumId="3">
+  <w:abstractNum w:abstractNumId="3" w15:restartNumberingAfterBreak="0">
     <w:nsid w:val="17873855"/>
     <w:multiLevelType w:val="multilevel"/>
     <w:tmpl w:val="C9D46682"/>
@@ -2514,7 +2486,7 @@
       </w:rPr>
     </w:lvl>
   </w:abstractNum>
-  <w:abstractNum w:abstractNumId="4">
+  <w:abstractNum w:abstractNumId="4" w15:restartNumberingAfterBreak="0">
     <w:nsid w:val="2B396A3E"/>
     <w:multiLevelType w:val="multilevel"/>
     <w:tmpl w:val="15A2313A"/>
@@ -2663,7 +2635,7 @@
       </w:rPr>
     </w:lvl>
   </w:abstractNum>
-  <w:abstractNum w:abstractNumId="5">
+  <w:abstractNum w:abstractNumId="5" w15:restartNumberingAfterBreak="0">
     <w:nsid w:val="36CB3814"/>
     <w:multiLevelType w:val="multilevel"/>
     <w:tmpl w:val="39F86626"/>
@@ -2812,7 +2784,7 @@
       </w:rPr>
     </w:lvl>
   </w:abstractNum>
-  <w:abstractNum w:abstractNumId="6">
+  <w:abstractNum w:abstractNumId="6" w15:restartNumberingAfterBreak="0">
     <w:nsid w:val="63A75CE0"/>
     <w:multiLevelType w:val="multilevel"/>
     <w:tmpl w:val="972C1DAE"/>
@@ -2961,7 +2933,7 @@
       </w:rPr>
     </w:lvl>
   </w:abstractNum>
-  <w:abstractNum w:abstractNumId="7">
+  <w:abstractNum w:abstractNumId="7" w15:restartNumberingAfterBreak="0">
     <w:nsid w:val="6F5A1660"/>
     <w:multiLevelType w:val="multilevel"/>
     <w:tmpl w:val="0F14C130"/>
@@ -3110,7 +3082,7 @@
       </w:rPr>
     </w:lvl>
   </w:abstractNum>
-  <w:abstractNum w:abstractNumId="8">
+  <w:abstractNum w:abstractNumId="8" w15:restartNumberingAfterBreak="0">
     <w:nsid w:val="783E2523"/>
     <w:multiLevelType w:val="multilevel"/>
     <w:tmpl w:val="B338F31E"/>
@@ -3259,7 +3231,7 @@
       </w:rPr>
     </w:lvl>
   </w:abstractNum>
-  <w:abstractNum w:abstractNumId="9">
+  <w:abstractNum w:abstractNumId="9" w15:restartNumberingAfterBreak="0">
     <w:nsid w:val="79B319F3"/>
     <w:multiLevelType w:val="multilevel"/>
     <w:tmpl w:val="77124ED2"/>
@@ -3408,7 +3380,7 @@
       </w:rPr>
     </w:lvl>
   </w:abstractNum>
-  <w:abstractNum w:abstractNumId="10">
+  <w:abstractNum w:abstractNumId="10" w15:restartNumberingAfterBreak="0">
     <w:nsid w:val="7CE65FD1"/>
     <w:multiLevelType w:val="multilevel"/>
     <w:tmpl w:val="634A621E"/>
@@ -3557,44 +3529,44 @@
       </w:rPr>
     </w:lvl>
   </w:abstractNum>
-  <w:num w:numId="1">
+  <w:num w:numId="1" w16cid:durableId="932014352">
     <w:abstractNumId w:val="5"/>
   </w:num>
-  <w:num w:numId="2">
+  <w:num w:numId="2" w16cid:durableId="1904680656">
     <w:abstractNumId w:val="3"/>
   </w:num>
-  <w:num w:numId="3">
+  <w:num w:numId="3" w16cid:durableId="1827504042">
     <w:abstractNumId w:val="7"/>
   </w:num>
-  <w:num w:numId="4">
+  <w:num w:numId="4" w16cid:durableId="54204715">
     <w:abstractNumId w:val="0"/>
   </w:num>
-  <w:num w:numId="5">
+  <w:num w:numId="5" w16cid:durableId="2006323912">
     <w:abstractNumId w:val="4"/>
   </w:num>
-  <w:num w:numId="6">
+  <w:num w:numId="6" w16cid:durableId="1979021154">
     <w:abstractNumId w:val="6"/>
   </w:num>
-  <w:num w:numId="7">
+  <w:num w:numId="7" w16cid:durableId="219441352">
     <w:abstractNumId w:val="10"/>
   </w:num>
-  <w:num w:numId="8">
+  <w:num w:numId="8" w16cid:durableId="778062168">
     <w:abstractNumId w:val="2"/>
   </w:num>
-  <w:num w:numId="9">
+  <w:num w:numId="9" w16cid:durableId="118108939">
     <w:abstractNumId w:val="8"/>
   </w:num>
-  <w:num w:numId="10">
+  <w:num w:numId="10" w16cid:durableId="785080331">
     <w:abstractNumId w:val="9"/>
   </w:num>
-  <w:num w:numId="11">
+  <w:num w:numId="11" w16cid:durableId="521551793">
     <w:abstractNumId w:val="1"/>
   </w:num>
 </w:numbering>
 </file>
 
 <file path=word/styles.xml><?xml version="1.0" encoding="utf-8"?>
-<w:styles xmlns:mc="http://schemas.openxmlformats.org/markup-compatibility/2006" xmlns:r="http://schemas.openxmlformats.org/officeDocument/2006/relationships" xmlns:w="http://schemas.openxmlformats.org/wordprocessingml/2006/main" xmlns:w14="http://schemas.microsoft.com/office/word/2010/wordml" mc:Ignorable="w14">
+<w:styles xmlns:mc="http://schemas.openxmlformats.org/markup-compatibility/2006" xmlns:r="http://schemas.openxmlformats.org/officeDocument/2006/relationships" xmlns:w="http://schemas.openxmlformats.org/wordprocessingml/2006/main" xmlns:w14="http://schemas.microsoft.com/office/word/2010/wordml" xmlns:w15="http://schemas.microsoft.com/office/word/2012/wordml" xmlns:w16cex="http://schemas.microsoft.com/office/word/2018/wordml/cex" xmlns:w16cid="http://schemas.microsoft.com/office/word/2016/wordml/cid" xmlns:w16="http://schemas.microsoft.com/office/word/2018/wordml" xmlns:w16du="http://schemas.microsoft.com/office/word/2023/wordml/word16du" xmlns:w16sdtdh="http://schemas.microsoft.com/office/word/2020/wordml/sdtdatahash" xmlns:w16se="http://schemas.microsoft.com/office/word/2015/wordml/symex" mc:Ignorable="w14 w15 w16se w16cid w16 w16cex w16sdtdh w16du">
   <w:docDefaults>
     <w:rPrDefault>
       <w:rPr>
@@ -3610,514 +3582,383 @@
       </w:pPr>
     </w:pPrDefault>
   </w:docDefaults>
-  <w:latentStyles w:defLockedState="0" w:defUIPriority="99" w:defSemiHidden="1" w:defUnhideWhenUsed="1" w:defQFormat="0" w:count="267">
-    <w:lsdException w:name="Normal" w:semiHidden="0" w:uiPriority="0" w:unhideWhenUsed="0" w:qFormat="1"/>
-    <w:lsdException w:name="heading 1" w:semiHidden="0" w:uiPriority="9" w:unhideWhenUsed="0" w:qFormat="1"/>
-    <w:lsdException w:name="heading 2" w:uiPriority="9" w:qFormat="1"/>
-    <w:lsdException w:name="heading 3" w:uiPriority="9" w:qFormat="1"/>
-    <w:lsdException w:name="heading 4" w:uiPriority="9" w:qFormat="1"/>
-    <w:lsdException w:name="heading 5" w:uiPriority="9" w:qFormat="1"/>
-    <w:lsdException w:name="heading 6" w:uiPriority="9" w:qFormat="1"/>
-    <w:lsdException w:name="heading 7" w:uiPriority="9" w:qFormat="1"/>
-    <w:lsdException w:name="heading 8" w:uiPriority="9" w:qFormat="1"/>
-    <w:lsdException w:name="heading 9" w:uiPriority="9" w:qFormat="1"/>
-    <w:lsdException w:name="toc 1" w:uiPriority="39"/>
-    <w:lsdException w:name="toc 2" w:uiPriority="39"/>
-    <w:lsdException w:name="toc 3" w:uiPriority="39"/>
-    <w:lsdException w:name="toc 4" w:uiPriority="39"/>
-    <w:lsdException w:name="toc 5" w:uiPriority="39"/>
-    <w:lsdException w:name="toc 6" w:uiPriority="39"/>
-    <w:lsdException w:name="toc 7" w:uiPriority="39"/>
-    <w:lsdException w:name="toc 8" w:uiPriority="39"/>
-    <w:lsdException w:name="toc 9" w:uiPriority="39"/>
-    <w:lsdException w:name="caption" w:uiPriority="35" w:qFormat="1"/>
-    <w:lsdException w:name="Title" w:semiHidden="0" w:uiPriority="10" w:unhideWhenUsed="0" w:qFormat="1"/>
-    <w:lsdException w:name="Default Paragraph Font" w:uiPriority="1"/>
-    <w:lsdException w:name="Subtitle" w:semiHidden="0" w:uiPriority="11" w:unhideWhenUsed="0" w:qFormat="1"/>
-    <w:lsdException w:name="Strong" w:semiHidden="0" w:uiPriority="22" w:unhideWhenUsed="0" w:qFormat="1"/>
-    <w:lsdException w:name="Emphasis" w:semiHidden="0" w:uiPriority="20" w:unhideWhenUsed="0" w:qFormat="1"/>
-    <w:lsdException w:name="Table Grid" w:semiHidden="0" w:uiPriority="59" w:unhideWhenUsed="0"/>
-    <w:lsdException w:name="Placeholder Text" w:unhideWhenUsed="0"/>
-    <w:lsdException w:name="No Spacing" w:semiHidden="0" w:uiPriority="1" w:unhideWhenUsed="0" w:qFormat="1"/>
-    <w:lsdException w:name="Light Shading" w:semiHidden="0" w:uiPriority="60" w:unhideWhenUsed="0"/>
-    <w:lsdException w:name="Light List" w:semiHidden="0" w:uiPriority="61" w:unhideWhenUsed="0"/>
-    <w:lsdException w:name="Light Grid" w:semiHidden="0" w:uiPriority="62" w:unhideWhenUsed="0"/>
-    <w:lsdException w:name="Medium Shading 1" w:semiHidden="0" w:uiPriority="63" w:unhideWhenUsed="0"/>
-    <w:lsdException w:name="Medium Shading 2" w:semiHidden="0" w:uiPriority="64" w:unhideWhenUsed="0"/>
-    <w:lsdException w:name="Medium List 1" w:semiHidden="0" w:uiPriority="65" w:unhideWhenUsed="0"/>
-    <w:lsdException w:name="Medium List 2" w:semiHidden="0" w:uiPriority="66" w:unhideWhenUsed="0"/>
-    <w:lsdException w:name="Medium Grid 1" w:semiHidden="0" w:uiPriority="67" w:unhideWhenUsed="0"/>
-    <w:lsdException w:name="Medium Grid 2" w:semiHidden="0" w:uiPriority="68" w:unhideWhenUsed="0"/>
-    <w:lsdException w:name="Medium Grid 3" w:semiHidden="0" w:uiPriority="69" w:unhideWhenUsed="0"/>
-    <w:lsdException w:name="Dark List" w:semiHidden="0" w:uiPriority="70" w:unhideWhenUsed="0"/>
-    <w:lsdException w:name="Colorful Shading" w:semiHidden="0" w:uiPriority="71" w:unhideWhenUsed="0"/>
-    <w:lsdException w:name="Colorful List" w:semiHidden="0" w:uiPriority="72" w:unhideWhenUsed="0"/>
-    <w:lsdException w:name="Colorful Grid" w:semiHidden="0" w:uiPriority="73" w:unhideWhenUsed="0"/>
-    <w:lsdException w:name="Light Shading Accent 1" w:semiHidden="0" w:uiPriority="60" w:unhideWhenUsed="0"/>
-    <w:lsdException w:name="Light List Accent 1" w:semiHidden="0" w:uiPriority="61" w:unhideWhenUsed="0"/>
-    <w:lsdException w:name="Light Grid Accent 1" w:semiHidden="0" w:uiPriority="62" w:unhideWhenUsed="0"/>
-    <w:lsdException w:name="Medium Shading 1 Accent 1" w:semiHidden="0" w:uiPriority="63" w:unhideWhenUsed="0"/>
-    <w:lsdException w:name="Medium Shading 2 Accent 1" w:semiHidden="0" w:uiPriority="64" w:unhideWhenUsed="0"/>
-    <w:lsdException w:name="Medium List 1 Accent 1" w:semiHidden="0" w:uiPriority="65" w:unhideWhenUsed="0"/>
-    <w:lsdException w:name="Revision" w:unhideWhenUsed="0"/>
-    <w:lsdException w:name="List Paragraph" w:semiHidden="0" w:uiPriority="34" w:unhideWhenUsed="0" w:qFormat="1"/>
-    <w:lsdException w:name="Quote" w:semiHidden="0" w:uiPriority="29" w:unhideWhenUsed="0" w:qFormat="1"/>
-    <w:lsdException w:name="Intense Quote" w:semiHidden="0" w:uiPriority="30" w:unhideWhenUsed="0" w:qFormat="1"/>
-    <w:lsdException w:name="Medium List 2 Accent 1" w:semiHidden="0" w:uiPriority="66" w:unhideWhenUsed="0"/>
-    <w:lsdException w:name="Medium Grid 1 Accent 1" w:semiHidden="0" w:uiPriority="67" w:unhideWhenUsed="0"/>
-    <w:lsdException w:name="Medium Grid 2 Accent 1" w:semiHidden="0" w:uiPriority="68" w:unhideWhenUsed="0"/>
-    <w:lsdException w:name="Medium Grid 3 Accent 1" w:semiHidden="0" w:uiPriority="69" w:unhideWhenUsed="0"/>
-    <w:lsdException w:name="Dark List Accent 1" w:semiHidden="0" w:uiPriority="70" w:unhideWhenUsed="0"/>
-    <w:lsdException w:name="Colorful Shading Accent 1" w:semiHidden="0" w:uiPriority="71" w:unhideWhenUsed="0"/>
-    <w:lsdException w:name="Colorful List Accent 1" w:semiHidden="0" w:uiPriority="72" w:unhideWhenUsed="0"/>
-    <w:lsdException w:name="Colorful Grid Accent 1" w:semiHidden="0" w:uiPriority="73" w:unhideWhenUsed="0"/>
-    <w:lsdException w:name="Light Shading Accent 2" w:semiHidden="0" w:uiPriority="60" w:unhideWhenUsed="0"/>
-    <w:lsdException w:name="Light List Accent 2" w:semiHidden="0" w:uiPriority="61" w:unhideWhenUsed="0"/>
-    <w:lsdException w:name="Light Grid Accent 2" w:semiHidden="0" w:uiPriority="62" w:unhideWhenUsed="0"/>
-    <w:lsdException w:name="Medium Shading 1 Accent 2" w:semiHidden="0" w:uiPriority="63" w:unhideWhenUsed="0"/>
-    <w:lsdException w:name="Medium Shading 2 Accent 2" w:semiHidden="0" w:uiPriority="64" w:unhideWhenUsed="0"/>
-    <w:lsdException w:name="Medium List 1 Accent 2" w:semiHidden="0" w:uiPriority="65" w:unhideWhenUsed="0"/>
-    <w:lsdException w:name="Medium List 2 Accent 2" w:semiHidden="0" w:uiPriority="66" w:unhideWhenUsed="0"/>
-    <w:lsdException w:name="Medium Grid 1 Accent 2" w:semiHidden="0" w:uiPriority="67" w:unhideWhenUsed="0"/>
-    <w:lsdException w:name="Medium Grid 2 Accent 2" w:semiHidden="0" w:uiPriority="68" w:unhideWhenUsed="0"/>
-    <w:lsdException w:name="Medium Grid 3 Accent 2" w:semiHidden="0" w:uiPriority="69" w:unhideWhenUsed="0"/>
-    <w:lsdException w:name="Dark List Accent 2" w:semiHidden="0" w:uiPriority="70" w:unhideWhenUsed="0"/>
-    <w:lsdException w:name="Colorful Shading Accent 2" w:semiHidden="0" w:uiPriority="71" w:unhideWhenUsed="0"/>
-    <w:lsdException w:name="Colorful List Accent 2" w:semiHidden="0" w:uiPriority="72" w:unhideWhenUsed="0"/>
-    <w:lsdException w:name="Colorful Grid Accent 2" w:semiHidden="0" w:uiPriority="73" w:unhideWhenUsed="0"/>
-    <w:lsdException w:name="Light Shading Accent 3" w:semiHidden="0" w:uiPriority="60" w:unhideWhenUsed="0"/>
-    <w:lsdException w:name="Light List Accent 3" w:semiHidden="0" w:uiPriority="61" w:unhideWhenUsed="0"/>
-    <w:lsdException w:name="Light Grid Accent 3" w:semiHidden="0" w:uiPriority="62" w:unhideWhenUsed="0"/>
-    <w:lsdException w:name="Medium Shading 1 Accent 3" w:semiHidden="0" w:uiPriority="63" w:unhideWhenUsed="0"/>
-    <w:lsdException w:name="Medium Shading 2 Accent 3" w:semiHidden="0" w:uiPriority="64" w:unhideWhenUsed="0"/>
-    <w:lsdException w:name="Medium List 1 Accent 3" w:semiHidden="0" w:uiPriority="65" w:unhideWhenUsed="0"/>
-    <w:lsdException w:name="Medium List 2 Accent 3" w:semiHidden="0" w:uiPriority="66" w:unhideWhenUsed="0"/>
-    <w:lsdException w:name="Medium Grid 1 Accent 3" w:semiHidden="0" w:uiPriority="67" w:unhideWhenUsed="0"/>
-    <w:lsdException w:name="Medium Grid 2 Accent 3" w:semiHidden="0" w:uiPriority="68" w:unhideWhenUsed="0"/>
-    <w:lsdException w:name="Medium Grid 3 Accent 3" w:semiHidden="0" w:uiPriority="69" w:unhideWhenUsed="0"/>
-    <w:lsdException w:name="Dark List Accent 3" w:semiHidden="0" w:uiPriority="70" w:unhideWhenUsed="0"/>
-    <w:lsdException w:name="Colorful Shading Accent 3" w:semiHidden="0" w:uiPriority="71" w:unhideWhenUsed="0"/>
-    <w:lsdException w:name="Colorful List Accent 3" w:semiHidden="0" w:uiPriority="72" w:unhideWhenUsed="0"/>
-    <w:lsdException w:name="Colorful Grid Accent 3" w:semiHidden="0" w:uiPriority="73" w:unhideWhenUsed="0"/>
-    <w:lsdException w:name="Light Shading Accent 4" w:semiHidden="0" w:uiPriority="60" w:unhideWhenUsed="0"/>
-    <w:lsdException w:name="Light List Accent 4" w:semiHidden="0" w:uiPriority="61" w:unhideWhenUsed="0"/>
-    <w:lsdException w:name="Light Grid Accent 4" w:semiHidden="0" w:uiPriority="62" w:unhideWhenUsed="0"/>
-    <w:lsdException w:name="Medium Shading 1 Accent 4" w:semiHidden="0" w:uiPriority="63" w:unhideWhenUsed="0"/>
-    <w:lsdException w:name="Medium Shading 2 Accent 4" w:semiHidden="0" w:uiPriority="64" w:unhideWhenUsed="0"/>
-    <w:lsdException w:name="Medium List 1 Accent 4" w:semiHidden="0" w:uiPriority="65" w:unhideWhenUsed="0"/>
-    <w:lsdException w:name="Medium List 2 Accent 4" w:semiHidden="0" w:uiPriority="66" w:unhideWhenUsed="0"/>
-    <w:lsdException w:name="Medium Grid 1 Accent 4" w:semiHidden="0" w:uiPriority="67" w:unhideWhenUsed="0"/>
-    <w:lsdException w:name="Medium Grid 2 Accent 4" w:semiHidden="0" w:uiPriority="68" w:unhideWhenUsed="0"/>
-    <w:lsdException w:name="Medium Grid 3 Accent 4" w:semiHidden="0" w:uiPriority="69" w:unhideWhenUsed="0"/>
-    <w:lsdException w:name="Dark List Accent 4" w:semiHidden="0" w:uiPriority="70" w:unhideWhenUsed="0"/>
-    <w:lsdException w:name="Colorful Shading Accent 4" w:semiHidden="0" w:uiPriority="71" w:unhideWhenUsed="0"/>
-    <w:lsdException w:name="Colorful List Accent 4" w:semiHidden="0" w:uiPriority="72" w:unhideWhenUsed="0"/>
-    <w:lsdException w:name="Colorful Grid Accent 4" w:semiHidden="0" w:uiPriority="73" w:unhideWhenUsed="0"/>
-    <w:lsdException w:name="Light Shading Accent 5" w:semiHidden="0" w:uiPriority="60" w:unhideWhenUsed="0"/>
-    <w:lsdException w:name="Light List Accent 5" w:semiHidden="0" w:uiPriority="61" w:unhideWhenUsed="0"/>
-    <w:lsdException w:name="Light Grid Accent 5" w:semiHidden="0" w:uiPriority="62" w:unhideWhenUsed="0"/>
-    <w:lsdException w:name="Medium Shading 1 Accent 5" w:semiHidden="0" w:uiPriority="63" w:unhideWhenUsed="0"/>
-    <w:lsdException w:name="Medium Shading 2 Accent 5" w:semiHidden="0" w:uiPriority="64" w:unhideWhenUsed="0"/>
-    <w:lsdException w:name="Medium List 1 Accent 5" w:semiHidden="0" w:uiPriority="65" w:unhideWhenUsed="0"/>
-    <w:lsdException w:name="Medium List 2 Accent 5" w:semiHidden="0" w:uiPriority="66" w:unhideWhenUsed="0"/>
-    <w:lsdException w:name="Medium Grid 1 Accent 5" w:semiHidden="0" w:uiPriority="67" w:unhideWhenUsed="0"/>
-    <w:lsdException w:name="Medium Grid 2 Accent 5" w:semiHidden="0" w:uiPriority="68" w:unhideWhenUsed="0"/>
-    <w:lsdException w:name="Medium Grid 3 Accent 5" w:semiHidden="0" w:uiPriority="69" w:unhideWhenUsed="0"/>
-    <w:lsdException w:name="Dark List Accent 5" w:semiHidden="0" w:uiPriority="70" w:unhideWhenUsed="0"/>
-    <w:lsdException w:name="Colorful Shading Accent 5" w:semiHidden="0" w:uiPriority="71" w:unhideWhenUsed="0"/>
-    <w:lsdException w:name="Colorful List Accent 5" w:semiHidden="0" w:uiPriority="72" w:unhideWhenUsed="0"/>
-    <w:lsdException w:name="Colorful Grid Accent 5" w:semiHidden="0" w:uiPriority="73" w:unhideWhenUsed="0"/>
-    <w:lsdException w:name="Light Shading Accent 6" w:semiHidden="0" w:uiPriority="60" w:unhideWhenUsed="0"/>
-    <w:lsdException w:name="Light List Accent 6" w:semiHidden="0" w:uiPriority="61" w:unhideWhenUsed="0"/>
-    <w:lsdException w:name="Light Grid Accent 6" w:semiHidden="0" w:uiPriority="62" w:unhideWhenUsed="0"/>
-    <w:lsdException w:name="Medium Shading 1 Accent 6" w:semiHidden="0" w:uiPriority="63" w:unhideWhenUsed="0"/>
-    <w:lsdException w:name="Medium Shading 2 Accent 6" w:semiHidden="0" w:uiPriority="64" w:unhideWhenUsed="0"/>
-    <w:lsdException w:name="Medium List 1 Accent 6" w:semiHidden="0" w:uiPriority="65" w:unhideWhenUsed="0"/>
-    <w:lsdException w:name="Medium List 2 Accent 6" w:semiHidden="0" w:uiPriority="66" w:unhideWhenUsed="0"/>
-    <w:lsdException w:name="Medium Grid 1 Accent 6" w:semiHidden="0" w:uiPriority="67" w:unhideWhenUsed="0"/>
-    <w:lsdException w:name="Medium Grid 2 Accent 6" w:semiHidden="0" w:uiPriority="68" w:unhideWhenUsed="0"/>
-    <w:lsdException w:name="Medium Grid 3 Accent 6" w:semiHidden="0" w:uiPriority="69" w:unhideWhenUsed="0"/>
-    <w:lsdException w:name="Dark List Accent 6" w:semiHidden="0" w:uiPriority="70" w:unhideWhenUsed="0"/>
-    <w:lsdException w:name="Colorful Shading Accent 6" w:semiHidden="0" w:uiPriority="71" w:unhideWhenUsed="0"/>
-    <w:lsdException w:name="Colorful List Accent 6" w:semiHidden="0" w:uiPriority="72" w:unhideWhenUsed="0"/>
-    <w:lsdException w:name="Colorful Grid Accent 6" w:semiHidden="0" w:uiPriority="73" w:unhideWhenUsed="0"/>
-    <w:lsdException w:name="Subtle Emphasis" w:semiHidden="0" w:uiPriority="19" w:unhideWhenUsed="0" w:qFormat="1"/>
-    <w:lsdException w:name="Intense Emphasis" w:semiHidden="0" w:uiPriority="21" w:unhideWhenUsed="0" w:qFormat="1"/>
-    <w:lsdException w:name="Subtle Reference" w:semiHidden="0" w:uiPriority="31" w:unhideWhenUsed="0" w:qFormat="1"/>
-    <w:lsdException w:name="Intense Reference" w:semiHidden="0" w:uiPriority="32" w:unhideWhenUsed="0" w:qFormat="1"/>
-    <w:lsdException w:name="Book Title" w:semiHidden="0" w:uiPriority="33" w:unhideWhenUsed="0" w:qFormat="1"/>
-    <w:lsdException w:name="Bibliography" w:uiPriority="37"/>
-    <w:lsdException w:name="TOC Heading" w:uiPriority="39" w:qFormat="1"/>
-  </w:latentStyles>
-  <w:style w:type="paragraph" w:default="1" w:styleId="Normal">
-    <w:name w:val="Normal"/>
-    <w:qFormat/>
-  </w:style>
-  <w:style w:type="paragraph" w:styleId="Heading1">
-    <w:name w:val="heading 1"/>
-    <w:basedOn w:val="Normal"/>
-    <w:link w:val="Heading1Char"/>
-    <w:uiPriority w:val="9"/>
-    <w:qFormat/>
-    <w:rsid w:val="00B634CD"/>
-    <w:pPr>
-      <w:spacing w:before="100" w:beforeAutospacing="1" w:after="100" w:afterAutospacing="1" w:line="240" w:lineRule="auto"/>
-      <w:outlineLvl w:val="0"/>
-    </w:pPr>
-    <w:rPr>
-      <w:rFonts w:ascii="Times New Roman" w:eastAsia="Times New Roman" w:hAnsi="Times New Roman" w:cs="Times New Roman"/>
-      <w:b/>
-      <w:bCs/>
-      <w:kern w:val="36"/>
-      <w:sz w:val="48"/>
-      <w:szCs w:val="48"/>
-    </w:rPr>
-  </w:style>
-  <w:style w:type="paragraph" w:styleId="Heading2">
-    <w:name w:val="heading 2"/>
-    <w:basedOn w:val="Normal"/>
-    <w:link w:val="Heading2Char"/>
-    <w:uiPriority w:val="9"/>
-    <w:qFormat/>
-    <w:rsid w:val="00B634CD"/>
-    <w:pPr>
-      <w:spacing w:before="100" w:beforeAutospacing="1" w:after="100" w:afterAutospacing="1" w:line="240" w:lineRule="auto"/>
-      <w:outlineLvl w:val="1"/>
-    </w:pPr>
-    <w:rPr>
-      <w:rFonts w:ascii="Times New Roman" w:eastAsia="Times New Roman" w:hAnsi="Times New Roman" w:cs="Times New Roman"/>
-      <w:b/>
-      <w:bCs/>
-      <w:sz w:val="36"/>
-      <w:szCs w:val="36"/>
-    </w:rPr>
-  </w:style>
-  <w:style w:type="character" w:default="1" w:styleId="DefaultParagraphFont">
-    <w:name w:val="Default Paragraph Font"/>
-    <w:uiPriority w:val="1"/>
-    <w:semiHidden/>
-    <w:unhideWhenUsed/>
-  </w:style>
-  <w:style w:type="table" w:default="1" w:styleId="TableNormal">
-    <w:name w:val="Normal Table"/>
-    <w:uiPriority w:val="99"/>
-    <w:semiHidden/>
-    <w:unhideWhenUsed/>
-    <w:tblPr>
-      <w:tblInd w:w="0" w:type="dxa"/>
-      <w:tblCellMar>
-        <w:top w:w="0" w:type="dxa"/>
-        <w:left w:w="108" w:type="dxa"/>
-        <w:bottom w:w="0" w:type="dxa"/>
-        <w:right w:w="108" w:type="dxa"/>
-      </w:tblCellMar>
-    </w:tblPr>
-  </w:style>
-  <w:style w:type="numbering" w:default="1" w:styleId="NoList">
-    <w:name w:val="No List"/>
-    <w:uiPriority w:val="99"/>
-    <w:semiHidden/>
-    <w:unhideWhenUsed/>
-  </w:style>
-  <w:style w:type="character" w:customStyle="1" w:styleId="Heading1Char">
-    <w:name w:val="Heading 1 Char"/>
-    <w:basedOn w:val="DefaultParagraphFont"/>
-    <w:link w:val="Heading1"/>
-    <w:uiPriority w:val="9"/>
-    <w:rsid w:val="00B634CD"/>
-    <w:rPr>
-      <w:rFonts w:ascii="Times New Roman" w:eastAsia="Times New Roman" w:hAnsi="Times New Roman" w:cs="Times New Roman"/>
-      <w:b/>
-      <w:bCs/>
-      <w:kern w:val="36"/>
-      <w:sz w:val="48"/>
-      <w:szCs w:val="48"/>
-    </w:rPr>
-  </w:style>
-  <w:style w:type="character" w:customStyle="1" w:styleId="Heading2Char">
-    <w:name w:val="Heading 2 Char"/>
-    <w:basedOn w:val="DefaultParagraphFont"/>
-    <w:link w:val="Heading2"/>
-    <w:uiPriority w:val="9"/>
-    <w:rsid w:val="00B634CD"/>
-    <w:rPr>
-      <w:rFonts w:ascii="Times New Roman" w:eastAsia="Times New Roman" w:hAnsi="Times New Roman" w:cs="Times New Roman"/>
-      <w:b/>
-      <w:bCs/>
-      <w:sz w:val="36"/>
-      <w:szCs w:val="36"/>
-    </w:rPr>
-  </w:style>
-  <w:style w:type="paragraph" w:styleId="NormalWeb">
-    <w:name w:val="Normal (Web)"/>
-    <w:basedOn w:val="Normal"/>
-    <w:uiPriority w:val="99"/>
-    <w:semiHidden/>
-    <w:unhideWhenUsed/>
-    <w:rsid w:val="00B634CD"/>
-    <w:pPr>
-      <w:spacing w:before="100" w:beforeAutospacing="1" w:after="100" w:afterAutospacing="1" w:line="240" w:lineRule="auto"/>
-    </w:pPr>
-    <w:rPr>
-      <w:rFonts w:ascii="Times New Roman" w:eastAsia="Times New Roman" w:hAnsi="Times New Roman" w:cs="Times New Roman"/>
-      <w:sz w:val="24"/>
-      <w:szCs w:val="24"/>
-    </w:rPr>
-  </w:style>
-  <w:style w:type="character" w:styleId="Strong">
-    <w:name w:val="Strong"/>
-    <w:basedOn w:val="DefaultParagraphFont"/>
-    <w:uiPriority w:val="22"/>
-    <w:qFormat/>
-    <w:rsid w:val="00B634CD"/>
-    <w:rPr>
-      <w:b/>
-      <w:bCs/>
-    </w:rPr>
-  </w:style>
-  <w:style w:type="paragraph" w:styleId="ListParagraph">
-    <w:name w:val="List Paragraph"/>
-    <w:basedOn w:val="Normal"/>
-    <w:uiPriority w:val="34"/>
-    <w:qFormat/>
-    <w:rsid w:val="00650E1B"/>
-    <w:pPr>
-      <w:ind w:left="720"/>
-      <w:contextualSpacing/>
-    </w:pPr>
-  </w:style>
-  <w:style w:type="paragraph" w:styleId="BalloonText">
-    <w:name w:val="Balloon Text"/>
-    <w:basedOn w:val="Normal"/>
-    <w:link w:val="BalloonTextChar"/>
-    <w:uiPriority w:val="99"/>
-    <w:semiHidden/>
-    <w:unhideWhenUsed/>
-    <w:rsid w:val="00806500"/>
-    <w:pPr>
-      <w:spacing w:after="0" w:line="240" w:lineRule="auto"/>
-    </w:pPr>
-    <w:rPr>
-      <w:rFonts w:ascii="Tahoma" w:hAnsi="Tahoma" w:cs="Tahoma"/>
-      <w:sz w:val="16"/>
-      <w:szCs w:val="16"/>
-    </w:rPr>
-  </w:style>
-  <w:style w:type="character" w:customStyle="1" w:styleId="BalloonTextChar">
-    <w:name w:val="Balloon Text Char"/>
-    <w:basedOn w:val="DefaultParagraphFont"/>
-    <w:link w:val="BalloonText"/>
-    <w:uiPriority w:val="99"/>
-    <w:semiHidden/>
-    <w:rsid w:val="00806500"/>
-    <w:rPr>
-      <w:rFonts w:ascii="Tahoma" w:hAnsi="Tahoma" w:cs="Tahoma"/>
-      <w:sz w:val="16"/>
-      <w:szCs w:val="16"/>
-    </w:rPr>
-  </w:style>
-  <w:style w:type="paragraph" w:styleId="Header">
-    <w:name w:val="header"/>
-    <w:basedOn w:val="Normal"/>
-    <w:link w:val="HeaderChar"/>
-    <w:uiPriority w:val="99"/>
-    <w:unhideWhenUsed/>
-    <w:rsid w:val="00244263"/>
-    <w:pPr>
-      <w:tabs>
-        <w:tab w:val="center" w:pos="4680"/>
-        <w:tab w:val="right" w:pos="9360"/>
-      </w:tabs>
-      <w:spacing w:after="0" w:line="240" w:lineRule="auto"/>
-    </w:pPr>
-  </w:style>
-  <w:style w:type="character" w:customStyle="1" w:styleId="HeaderChar">
-    <w:name w:val="Header Char"/>
-    <w:basedOn w:val="DefaultParagraphFont"/>
-    <w:link w:val="Header"/>
-    <w:uiPriority w:val="99"/>
-    <w:rsid w:val="00244263"/>
-  </w:style>
-  <w:style w:type="paragraph" w:styleId="Footer">
-    <w:name w:val="footer"/>
-    <w:basedOn w:val="Normal"/>
-    <w:link w:val="FooterChar"/>
-    <w:uiPriority w:val="99"/>
-    <w:unhideWhenUsed/>
-    <w:rsid w:val="00244263"/>
-    <w:pPr>
-      <w:tabs>
-        <w:tab w:val="center" w:pos="4680"/>
-        <w:tab w:val="right" w:pos="9360"/>
-      </w:tabs>
-      <w:spacing w:after="0" w:line="240" w:lineRule="auto"/>
-    </w:pPr>
-  </w:style>
-  <w:style w:type="character" w:customStyle="1" w:styleId="FooterChar">
-    <w:name w:val="Footer Char"/>
-    <w:basedOn w:val="DefaultParagraphFont"/>
-    <w:link w:val="Footer"/>
-    <w:uiPriority w:val="99"/>
-    <w:rsid w:val="00244263"/>
-  </w:style>
-</w:styles>
-</file>
-
-<file path=word/stylesWithEffects.xml><?xml version="1.0" encoding="utf-8"?>
-<w:styles xmlns:wpc="http://schemas.microsoft.com/office/word/2010/wordprocessingCanvas" xmlns:mc="http://schemas.openxmlformats.org/markup-compatibility/2006" xmlns:o="urn:schemas-microsoft-com:office:office" xmlns:r="http://schemas.openxmlformats.org/officeDocument/2006/relationships" xmlns:m="http://schemas.openxmlformats.org/officeDocument/2006/math" xmlns:v="urn:schemas-microsoft-com:vml" xmlns:wp14="http://schemas.microsoft.com/office/word/2010/wordprocessingDrawing" xmlns:wp="http://schemas.openxmlformats.org/drawingml/2006/wordprocessingDrawing" xmlns:w10="urn:schemas-microsoft-com:office:word" xmlns:w="http://schemas.openxmlformats.org/wordprocessingml/2006/main" xmlns:w14="http://schemas.microsoft.com/office/word/2010/wordml" xmlns:wpg="http://schemas.microsoft.com/office/word/2010/wordprocessingGroup" xmlns:wpi="http://schemas.microsoft.com/office/word/2010/wordprocessingInk" xmlns:wne="http://schemas.microsoft.com/office/word/2006/wordml" xmlns:wps="http://schemas.microsoft.com/office/word/2010/wordprocessingShape" mc:Ignorable="w14 wp14">
-  <w:docDefaults>
-    <w:rPrDefault>
-      <w:rPr>
-        <w:rFonts w:asciiTheme="minorHAnsi" w:eastAsiaTheme="minorHAnsi" w:hAnsiTheme="minorHAnsi" w:cstheme="minorBidi"/>
-        <w:sz w:val="22"/>
-        <w:szCs w:val="22"/>
-        <w:lang w:val="en-US" w:eastAsia="en-US" w:bidi="ar-SA"/>
-      </w:rPr>
-    </w:rPrDefault>
-    <w:pPrDefault>
-      <w:pPr>
-        <w:spacing w:after="200" w:line="276" w:lineRule="auto"/>
-      </w:pPr>
-    </w:pPrDefault>
-  </w:docDefaults>
-  <w:latentStyles w:defLockedState="0" w:defUIPriority="99" w:defSemiHidden="1" w:defUnhideWhenUsed="1" w:defQFormat="0" w:count="267">
-    <w:lsdException w:name="Normal" w:semiHidden="0" w:uiPriority="0" w:unhideWhenUsed="0" w:qFormat="1"/>
-    <w:lsdException w:name="heading 1" w:semiHidden="0" w:uiPriority="9" w:unhideWhenUsed="0" w:qFormat="1"/>
-    <w:lsdException w:name="heading 2" w:uiPriority="9" w:qFormat="1"/>
-    <w:lsdException w:name="heading 3" w:uiPriority="9" w:qFormat="1"/>
-    <w:lsdException w:name="heading 4" w:uiPriority="9" w:qFormat="1"/>
-    <w:lsdException w:name="heading 5" w:uiPriority="9" w:qFormat="1"/>
-    <w:lsdException w:name="heading 6" w:uiPriority="9" w:qFormat="1"/>
-    <w:lsdException w:name="heading 7" w:uiPriority="9" w:qFormat="1"/>
-    <w:lsdException w:name="heading 8" w:uiPriority="9" w:qFormat="1"/>
-    <w:lsdException w:name="heading 9" w:uiPriority="9" w:qFormat="1"/>
-    <w:lsdException w:name="toc 1" w:uiPriority="39"/>
-    <w:lsdException w:name="toc 2" w:uiPriority="39"/>
-    <w:lsdException w:name="toc 3" w:uiPriority="39"/>
-    <w:lsdException w:name="toc 4" w:uiPriority="39"/>
-    <w:lsdException w:name="toc 5" w:uiPriority="39"/>
-    <w:lsdException w:name="toc 6" w:uiPriority="39"/>
-    <w:lsdException w:name="toc 7" w:uiPriority="39"/>
-    <w:lsdException w:name="toc 8" w:uiPriority="39"/>
-    <w:lsdException w:name="toc 9" w:uiPriority="39"/>
-    <w:lsdException w:name="caption" w:uiPriority="35" w:qFormat="1"/>
-    <w:lsdException w:name="Title" w:semiHidden="0" w:uiPriority="10" w:unhideWhenUsed="0" w:qFormat="1"/>
-    <w:lsdException w:name="Default Paragraph Font" w:uiPriority="1"/>
-    <w:lsdException w:name="Subtitle" w:semiHidden="0" w:uiPriority="11" w:unhideWhenUsed="0" w:qFormat="1"/>
-    <w:lsdException w:name="Strong" w:semiHidden="0" w:uiPriority="22" w:unhideWhenUsed="0" w:qFormat="1"/>
-    <w:lsdException w:name="Emphasis" w:semiHidden="0" w:uiPriority="20" w:unhideWhenUsed="0" w:qFormat="1"/>
-    <w:lsdException w:name="Table Grid" w:semiHidden="0" w:uiPriority="59" w:unhideWhenUsed="0"/>
-    <w:lsdException w:name="Placeholder Text" w:unhideWhenUsed="0"/>
-    <w:lsdException w:name="No Spacing" w:semiHidden="0" w:uiPriority="1" w:unhideWhenUsed="0" w:qFormat="1"/>
-    <w:lsdException w:name="Light Shading" w:semiHidden="0" w:uiPriority="60" w:unhideWhenUsed="0"/>
-    <w:lsdException w:name="Light List" w:semiHidden="0" w:uiPriority="61" w:unhideWhenUsed="0"/>
-    <w:lsdException w:name="Light Grid" w:semiHidden="0" w:uiPriority="62" w:unhideWhenUsed="0"/>
-    <w:lsdException w:name="Medium Shading 1" w:semiHidden="0" w:uiPriority="63" w:unhideWhenUsed="0"/>
-    <w:lsdException w:name="Medium Shading 2" w:semiHidden="0" w:uiPriority="64" w:unhideWhenUsed="0"/>
-    <w:lsdException w:name="Medium List 1" w:semiHidden="0" w:uiPriority="65" w:unhideWhenUsed="0"/>
-    <w:lsdException w:name="Medium List 2" w:semiHidden="0" w:uiPriority="66" w:unhideWhenUsed="0"/>
-    <w:lsdException w:name="Medium Grid 1" w:semiHidden="0" w:uiPriority="67" w:unhideWhenUsed="0"/>
-    <w:lsdException w:name="Medium Grid 2" w:semiHidden="0" w:uiPriority="68" w:unhideWhenUsed="0"/>
-    <w:lsdException w:name="Medium Grid 3" w:semiHidden="0" w:uiPriority="69" w:unhideWhenUsed="0"/>
-    <w:lsdException w:name="Dark List" w:semiHidden="0" w:uiPriority="70" w:unhideWhenUsed="0"/>
-    <w:lsdException w:name="Colorful Shading" w:semiHidden="0" w:uiPriority="71" w:unhideWhenUsed="0"/>
-    <w:lsdException w:name="Colorful List" w:semiHidden="0" w:uiPriority="72" w:unhideWhenUsed="0"/>
-    <w:lsdException w:name="Colorful Grid" w:semiHidden="0" w:uiPriority="73" w:unhideWhenUsed="0"/>
-    <w:lsdException w:name="Light Shading Accent 1" w:semiHidden="0" w:uiPriority="60" w:unhideWhenUsed="0"/>
-    <w:lsdException w:name="Light List Accent 1" w:semiHidden="0" w:uiPriority="61" w:unhideWhenUsed="0"/>
-    <w:lsdException w:name="Light Grid Accent 1" w:semiHidden="0" w:uiPriority="62" w:unhideWhenUsed="0"/>
-    <w:lsdException w:name="Medium Shading 1 Accent 1" w:semiHidden="0" w:uiPriority="63" w:unhideWhenUsed="0"/>
-    <w:lsdException w:name="Medium Shading 2 Accent 1" w:semiHidden="0" w:uiPriority="64" w:unhideWhenUsed="0"/>
-    <w:lsdException w:name="Medium List 1 Accent 1" w:semiHidden="0" w:uiPriority="65" w:unhideWhenUsed="0"/>
-    <w:lsdException w:name="Revision" w:unhideWhenUsed="0"/>
-    <w:lsdException w:name="List Paragraph" w:semiHidden="0" w:uiPriority="34" w:unhideWhenUsed="0" w:qFormat="1"/>
-    <w:lsdException w:name="Quote" w:semiHidden="0" w:uiPriority="29" w:unhideWhenUsed="0" w:qFormat="1"/>
-    <w:lsdException w:name="Intense Quote" w:semiHidden="0" w:uiPriority="30" w:unhideWhenUsed="0" w:qFormat="1"/>
-    <w:lsdException w:name="Medium List 2 Accent 1" w:semiHidden="0" w:uiPriority="66" w:unhideWhenUsed="0"/>
-    <w:lsdException w:name="Medium Grid 1 Accent 1" w:semiHidden="0" w:uiPriority="67" w:unhideWhenUsed="0"/>
-    <w:lsdException w:name="Medium Grid 2 Accent 1" w:semiHidden="0" w:uiPriority="68" w:unhideWhenUsed="0"/>
-    <w:lsdException w:name="Medium Grid 3 Accent 1" w:semiHidden="0" w:uiPriority="69" w:unhideWhenUsed="0"/>
-    <w:lsdException w:name="Dark List Accent 1" w:semiHidden="0" w:uiPriority="70" w:unhideWhenUsed="0"/>
-    <w:lsdException w:name="Colorful Shading Accent 1" w:semiHidden="0" w:uiPriority="71" w:unhideWhenUsed="0"/>
-    <w:lsdException w:name="Colorful List Accent 1" w:semiHidden="0" w:uiPriority="72" w:unhideWhenUsed="0"/>
-    <w:lsdException w:name="Colorful Grid Accent 1" w:semiHidden="0" w:uiPriority="73" w:unhideWhenUsed="0"/>
-    <w:lsdException w:name="Light Shading Accent 2" w:semiHidden="0" w:uiPriority="60" w:unhideWhenUsed="0"/>
-    <w:lsdException w:name="Light List Accent 2" w:semiHidden="0" w:uiPriority="61" w:unhideWhenUsed="0"/>
-    <w:lsdException w:name="Light Grid Accent 2" w:semiHidden="0" w:uiPriority="62" w:unhideWhenUsed="0"/>
-    <w:lsdException w:name="Medium Shading 1 Accent 2" w:semiHidden="0" w:uiPriority="63" w:unhideWhenUsed="0"/>
-    <w:lsdException w:name="Medium Shading 2 Accent 2" w:semiHidden="0" w:uiPriority="64" w:unhideWhenUsed="0"/>
-    <w:lsdException w:name="Medium List 1 Accent 2" w:semiHidden="0" w:uiPriority="65" w:unhideWhenUsed="0"/>
-    <w:lsdException w:name="Medium List 2 Accent 2" w:semiHidden="0" w:uiPriority="66" w:unhideWhenUsed="0"/>
-    <w:lsdException w:name="Medium Grid 1 Accent 2" w:semiHidden="0" w:uiPriority="67" w:unhideWhenUsed="0"/>
-    <w:lsdException w:name="Medium Grid 2 Accent 2" w:semiHidden="0" w:uiPriority="68" w:unhideWhenUsed="0"/>
-    <w:lsdException w:name="Medium Grid 3 Accent 2" w:semiHidden="0" w:uiPriority="69" w:unhideWhenUsed="0"/>
-    <w:lsdException w:name="Dark List Accent 2" w:semiHidden="0" w:uiPriority="70" w:unhideWhenUsed="0"/>
-    <w:lsdException w:name="Colorful Shading Accent 2" w:semiHidden="0" w:uiPriority="71" w:unhideWhenUsed="0"/>
-    <w:lsdException w:name="Colorful List Accent 2" w:semiHidden="0" w:uiPriority="72" w:unhideWhenUsed="0"/>
-    <w:lsdException w:name="Colorful Grid Accent 2" w:semiHidden="0" w:uiPriority="73" w:unhideWhenUsed="0"/>
-    <w:lsdException w:name="Light Shading Accent 3" w:semiHidden="0" w:uiPriority="60" w:unhideWhenUsed="0"/>
-    <w:lsdException w:name="Light List Accent 3" w:semiHidden="0" w:uiPriority="61" w:unhideWhenUsed="0"/>
-    <w:lsdException w:name="Light Grid Accent 3" w:semiHidden="0" w:uiPriority="62" w:unhideWhenUsed="0"/>
-    <w:lsdException w:name="Medium Shading 1 Accent 3" w:semiHidden="0" w:uiPriority="63" w:unhideWhenUsed="0"/>
-    <w:lsdException w:name="Medium Shading 2 Accent 3" w:semiHidden="0" w:uiPriority="64" w:unhideWhenUsed="0"/>
-    <w:lsdException w:name="Medium List 1 Accent 3" w:semiHidden="0" w:uiPriority="65" w:unhideWhenUsed="0"/>
-    <w:lsdException w:name="Medium List 2 Accent 3" w:semiHidden="0" w:uiPriority="66" w:unhideWhenUsed="0"/>
-    <w:lsdException w:name="Medium Grid 1 Accent 3" w:semiHidden="0" w:uiPriority="67" w:unhideWhenUsed="0"/>
-    <w:lsdException w:name="Medium Grid 2 Accent 3" w:semiHidden="0" w:uiPriority="68" w:unhideWhenUsed="0"/>
-    <w:lsdException w:name="Medium Grid 3 Accent 3" w:semiHidden="0" w:uiPriority="69" w:unhideWhenUsed="0"/>
-    <w:lsdException w:name="Dark List Accent 3" w:semiHidden="0" w:uiPriority="70" w:unhideWhenUsed="0"/>
-    <w:lsdException w:name="Colorful Shading Accent 3" w:semiHidden="0" w:uiPriority="71" w:unhideWhenUsed="0"/>
-    <w:lsdException w:name="Colorful List Accent 3" w:semiHidden="0" w:uiPriority="72" w:unhideWhenUsed="0"/>
-    <w:lsdException w:name="Colorful Grid Accent 3" w:semiHidden="0" w:uiPriority="73" w:unhideWhenUsed="0"/>
-    <w:lsdException w:name="Light Shading Accent 4" w:semiHidden="0" w:uiPriority="60" w:unhideWhenUsed="0"/>
-    <w:lsdException w:name="Light List Accent 4" w:semiHidden="0" w:uiPriority="61" w:unhideWhenUsed="0"/>
-    <w:lsdException w:name="Light Grid Accent 4" w:semiHidden="0" w:uiPriority="62" w:unhideWhenUsed="0"/>
-    <w:lsdException w:name="Medium Shading 1 Accent 4" w:semiHidden="0" w:uiPriority="63" w:unhideWhenUsed="0"/>
-    <w:lsdException w:name="Medium Shading 2 Accent 4" w:semiHidden="0" w:uiPriority="64" w:unhideWhenUsed="0"/>
-    <w:lsdException w:name="Medium List 1 Accent 4" w:semiHidden="0" w:uiPriority="65" w:unhideWhenUsed="0"/>
-    <w:lsdException w:name="Medium List 2 Accent 4" w:semiHidden="0" w:uiPriority="66" w:unhideWhenUsed="0"/>
-    <w:lsdException w:name="Medium Grid 1 Accent 4" w:semiHidden="0" w:uiPriority="67" w:unhideWhenUsed="0"/>
-    <w:lsdException w:name="Medium Grid 2 Accent 4" w:semiHidden="0" w:uiPriority="68" w:unhideWhenUsed="0"/>
-    <w:lsdException w:name="Medium Grid 3 Accent 4" w:semiHidden="0" w:uiPriority="69" w:unhideWhenUsed="0"/>
-    <w:lsdException w:name="Dark List Accent 4" w:semiHidden="0" w:uiPriority="70" w:unhideWhenUsed="0"/>
-    <w:lsdException w:name="Colorful Shading Accent 4" w:semiHidden="0" w:uiPriority="71" w:unhideWhenUsed="0"/>
-    <w:lsdException w:name="Colorful List Accent 4" w:semiHidden="0" w:uiPriority="72" w:unhideWhenUsed="0"/>
-    <w:lsdException w:name="Colorful Grid Accent 4" w:semiHidden="0" w:uiPriority="73" w:unhideWhenUsed="0"/>
-    <w:lsdException w:name="Light Shading Accent 5" w:semiHidden="0" w:uiPriority="60" w:unhideWhenUsed="0"/>
-    <w:lsdException w:name="Light List Accent 5" w:semiHidden="0" w:uiPriority="61" w:unhideWhenUsed="0"/>
-    <w:lsdException w:name="Light Grid Accent 5" w:semiHidden="0" w:uiPriority="62" w:unhideWhenUsed="0"/>
-    <w:lsdException w:name="Medium Shading 1 Accent 5" w:semiHidden="0" w:uiPriority="63" w:unhideWhenUsed="0"/>
-    <w:lsdException w:name="Medium Shading 2 Accent 5" w:semiHidden="0" w:uiPriority="64" w:unhideWhenUsed="0"/>
-    <w:lsdException w:name="Medium List 1 Accent 5" w:semiHidden="0" w:uiPriority="65" w:unhideWhenUsed="0"/>
-    <w:lsdException w:name="Medium List 2 Accent 5" w:semiHidden="0" w:uiPriority="66" w:unhideWhenUsed="0"/>
-    <w:lsdException w:name="Medium Grid 1 Accent 5" w:semiHidden="0" w:uiPriority="67" w:unhideWhenUsed="0"/>
-    <w:lsdException w:name="Medium Grid 2 Accent 5" w:semiHidden="0" w:uiPriority="68" w:unhideWhenUsed="0"/>
-    <w:lsdException w:name="Medium Grid 3 Accent 5" w:semiHidden="0" w:uiPriority="69" w:unhideWhenUsed="0"/>
-    <w:lsdException w:name="Dark List Accent 5" w:semiHidden="0" w:uiPriority="70" w:unhideWhenUsed="0"/>
-    <w:lsdException w:name="Colorful Shading Accent 5" w:semiHidden="0" w:uiPriority="71" w:unhideWhenUsed="0"/>
-    <w:lsdException w:name="Colorful List Accent 5" w:semiHidden="0" w:uiPriority="72" w:unhideWhenUsed="0"/>
-    <w:lsdException w:name="Colorful Grid Accent 5" w:semiHidden="0" w:uiPriority="73" w:unhideWhenUsed="0"/>
-    <w:lsdException w:name="Light Shading Accent 6" w:semiHidden="0" w:uiPriority="60" w:unhideWhenUsed="0"/>
-    <w:lsdException w:name="Light List Accent 6" w:semiHidden="0" w:uiPriority="61" w:unhideWhenUsed="0"/>
-    <w:lsdException w:name="Light Grid Accent 6" w:semiHidden="0" w:uiPriority="62" w:unhideWhenUsed="0"/>
-    <w:lsdException w:name="Medium Shading 1 Accent 6" w:semiHidden="0" w:uiPriority="63" w:unhideWhenUsed="0"/>
-    <w:lsdException w:name="Medium Shading 2 Accent 6" w:semiHidden="0" w:uiPriority="64" w:unhideWhenUsed="0"/>
-    <w:lsdException w:name="Medium List 1 Accent 6" w:semiHidden="0" w:uiPriority="65" w:unhideWhenUsed="0"/>
-    <w:lsdException w:name="Medium List 2 Accent 6" w:semiHidden="0" w:uiPriority="66" w:unhideWhenUsed="0"/>
-    <w:lsdException w:name="Medium Grid 1 Accent 6" w:semiHidden="0" w:uiPriority="67" w:unhideWhenUsed="0"/>
-    <w:lsdException w:name="Medium Grid 2 Accent 6" w:semiHidden="0" w:uiPriority="68" w:unhideWhenUsed="0"/>
-    <w:lsdException w:name="Medium Grid 3 Accent 6" w:semiHidden="0" w:uiPriority="69" w:unhideWhenUsed="0"/>
-    <w:lsdException w:name="Dark List Accent 6" w:semiHidden="0" w:uiPriority="70" w:unhideWhenUsed="0"/>
-    <w:lsdException w:name="Colorful Shading Accent 6" w:semiHidden="0" w:uiPriority="71" w:unhideWhenUsed="0"/>
-    <w:lsdException w:name="Colorful List Accent 6" w:semiHidden="0" w:uiPriority="72" w:unhideWhenUsed="0"/>
-    <w:lsdException w:name="Colorful Grid Accent 6" w:semiHidden="0" w:uiPriority="73" w:unhideWhenUsed="0"/>
-    <w:lsdException w:name="Subtle Emphasis" w:semiHidden="0" w:uiPriority="19" w:unhideWhenUsed="0" w:qFormat="1"/>
-    <w:lsdException w:name="Intense Emphasis" w:semiHidden="0" w:uiPriority="21" w:unhideWhenUsed="0" w:qFormat="1"/>
-    <w:lsdException w:name="Subtle Reference" w:semiHidden="0" w:uiPriority="31" w:unhideWhenUsed="0" w:qFormat="1"/>
-    <w:lsdException w:name="Intense Reference" w:semiHidden="0" w:uiPriority="32" w:unhideWhenUsed="0" w:qFormat="1"/>
-    <w:lsdException w:name="Book Title" w:semiHidden="0" w:uiPriority="33" w:unhideWhenUsed="0" w:qFormat="1"/>
-    <w:lsdException w:name="Bibliography" w:uiPriority="37"/>
-    <w:lsdException w:name="TOC Heading" w:uiPriority="39" w:qFormat="1"/>
+  <w:latentStyles w:defLockedState="0" w:defUIPriority="99" w:defSemiHidden="0" w:defUnhideWhenUsed="0" w:defQFormat="0" w:count="376">
+    <w:lsdException w:name="Normal" w:uiPriority="0" w:qFormat="1"/>
+    <w:lsdException w:name="heading 1" w:uiPriority="9" w:qFormat="1"/>
+    <w:lsdException w:name="heading 2" w:semiHidden="1" w:uiPriority="9" w:unhideWhenUsed="1" w:qFormat="1"/>
+    <w:lsdException w:name="heading 3" w:semiHidden="1" w:uiPriority="9" w:unhideWhenUsed="1" w:qFormat="1"/>
+    <w:lsdException w:name="heading 4" w:semiHidden="1" w:uiPriority="9" w:unhideWhenUsed="1" w:qFormat="1"/>
+    <w:lsdException w:name="heading 5" w:semiHidden="1" w:uiPriority="9" w:unhideWhenUsed="1" w:qFormat="1"/>
+    <w:lsdException w:name="heading 6" w:semiHidden="1" w:uiPriority="9" w:unhideWhenUsed="1" w:qFormat="1"/>
+    <w:lsdException w:name="heading 7" w:semiHidden="1" w:uiPriority="9" w:unhideWhenUsed="1" w:qFormat="1"/>
+    <w:lsdException w:name="heading 8" w:semiHidden="1" w:uiPriority="9" w:unhideWhenUsed="1" w:qFormat="1"/>
+    <w:lsdException w:name="heading 9" w:semiHidden="1" w:uiPriority="9" w:unhideWhenUsed="1" w:qFormat="1"/>
+    <w:lsdException w:name="index 1" w:semiHidden="1" w:unhideWhenUsed="1"/>
+    <w:lsdException w:name="index 2" w:semiHidden="1" w:unhideWhenUsed="1"/>
+    <w:lsdException w:name="index 3" w:semiHidden="1" w:unhideWhenUsed="1"/>
+    <w:lsdException w:name="index 4" w:semiHidden="1" w:unhideWhenUsed="1"/>
+    <w:lsdException w:name="index 5" w:semiHidden="1" w:unhideWhenUsed="1"/>
+    <w:lsdException w:name="index 6" w:semiHidden="1" w:unhideWhenUsed="1"/>
+    <w:lsdException w:name="index 7" w:semiHidden="1" w:unhideWhenUsed="1"/>
+    <w:lsdException w:name="index 8" w:semiHidden="1" w:unhideWhenUsed="1"/>
+    <w:lsdException w:name="index 9" w:semiHidden="1" w:unhideWhenUsed="1"/>
+    <w:lsdException w:name="toc 1" w:semiHidden="1" w:uiPriority="39" w:unhideWhenUsed="1"/>
+    <w:lsdException w:name="toc 2" w:semiHidden="1" w:uiPriority="39" w:unhideWhenUsed="1"/>
+    <w:lsdException w:name="toc 3" w:semiHidden="1" w:uiPriority="39" w:unhideWhenUsed="1"/>
+    <w:lsdException w:name="toc 4" w:semiHidden="1" w:uiPriority="39" w:unhideWhenUsed="1"/>
+    <w:lsdException w:name="toc 5" w:semiHidden="1" w:uiPriority="39" w:unhideWhenUsed="1"/>
+    <w:lsdException w:name="toc 6" w:semiHidden="1" w:uiPriority="39" w:unhideWhenUsed="1"/>
+    <w:lsdException w:name="toc 7" w:semiHidden="1" w:uiPriority="39" w:unhideWhenUsed="1"/>
+    <w:lsdException w:name="toc 8" w:semiHidden="1" w:uiPriority="39" w:unhideWhenUsed="1"/>
+    <w:lsdException w:name="toc 9" w:semiHidden="1" w:uiPriority="39" w:unhideWhenUsed="1"/>
+    <w:lsdException w:name="Normal Indent" w:semiHidden="1" w:unhideWhenUsed="1"/>
+    <w:lsdException w:name="footnote text" w:semiHidden="1" w:unhideWhenUsed="1"/>
+    <w:lsdException w:name="annotation text" w:semiHidden="1" w:unhideWhenUsed="1"/>
+    <w:lsdException w:name="header" w:semiHidden="1" w:unhideWhenUsed="1"/>
+    <w:lsdException w:name="footer" w:semiHidden="1" w:unhideWhenUsed="1"/>
+    <w:lsdException w:name="index heading" w:semiHidden="1" w:unhideWhenUsed="1"/>
+    <w:lsdException w:name="caption" w:semiHidden="1" w:uiPriority="35" w:unhideWhenUsed="1" w:qFormat="1"/>
+    <w:lsdException w:name="table of figures" w:semiHidden="1" w:unhideWhenUsed="1"/>
+    <w:lsdException w:name="envelope address" w:semiHidden="1" w:unhideWhenUsed="1"/>
+    <w:lsdException w:name="envelope return" w:semiHidden="1" w:unhideWhenUsed="1"/>
+    <w:lsdException w:name="footnote reference" w:semiHidden="1" w:unhideWhenUsed="1"/>
+    <w:lsdException w:name="annotation reference" w:semiHidden="1" w:unhideWhenUsed="1"/>
+    <w:lsdException w:name="line number" w:semiHidden="1" w:unhideWhenUsed="1"/>
+    <w:lsdException w:name="page number" w:semiHidden="1" w:unhideWhenUsed="1"/>
+    <w:lsdException w:name="endnote reference" w:semiHidden="1" w:unhideWhenUsed="1"/>
+    <w:lsdException w:name="endnote text" w:semiHidden="1" w:unhideWhenUsed="1"/>
+    <w:lsdException w:name="table of authorities" w:semiHidden="1" w:unhideWhenUsed="1"/>
+    <w:lsdException w:name="macro" w:semiHidden="1" w:unhideWhenUsed="1"/>
+    <w:lsdException w:name="toa heading" w:semiHidden="1" w:unhideWhenUsed="1"/>
+    <w:lsdException w:name="List" w:semiHidden="1" w:unhideWhenUsed="1"/>
+    <w:lsdException w:name="List Bullet" w:semiHidden="1" w:unhideWhenUsed="1"/>
+    <w:lsdException w:name="List Number" w:semiHidden="1" w:unhideWhenUsed="1"/>
+    <w:lsdException w:name="List 2" w:semiHidden="1" w:unhideWhenUsed="1"/>
+    <w:lsdException w:name="List 3" w:semiHidden="1" w:unhideWhenUsed="1"/>
+    <w:lsdException w:name="List 4" w:semiHidden="1" w:unhideWhenUsed="1"/>
+    <w:lsdException w:name="List 5" w:semiHidden="1" w:unhideWhenUsed="1"/>
+    <w:lsdException w:name="List Bullet 2" w:semiHidden="1" w:unhideWhenUsed="1"/>
+    <w:lsdException w:name="List Bullet 3" w:semiHidden="1" w:unhideWhenUsed="1"/>
+    <w:lsdException w:name="List Bullet 4" w:semiHidden="1" w:unhideWhenUsed="1"/>
+    <w:lsdException w:name="List Bullet 5" w:semiHidden="1" w:unhideWhenUsed="1"/>
+    <w:lsdException w:name="List Number 2" w:semiHidden="1" w:unhideWhenUsed="1"/>
+    <w:lsdException w:name="List Number 3" w:semiHidden="1" w:unhideWhenUsed="1"/>
+    <w:lsdException w:name="List Number 4" w:semiHidden="1" w:unhideWhenUsed="1"/>
+    <w:lsdException w:name="List Number 5" w:semiHidden="1" w:unhideWhenUsed="1"/>
+    <w:lsdException w:name="Title" w:uiPriority="10" w:qFormat="1"/>
+    <w:lsdException w:name="Closing" w:semiHidden="1" w:unhideWhenUsed="1"/>
+    <w:lsdException w:name="Signature" w:semiHidden="1" w:unhideWhenUsed="1"/>
+    <w:lsdException w:name="Default Paragraph Font" w:semiHidden="1" w:uiPriority="1" w:unhideWhenUsed="1"/>
+    <w:lsdException w:name="Body Text" w:semiHidden="1" w:unhideWhenUsed="1"/>
+    <w:lsdException w:name="Body Text Indent" w:semiHidden="1" w:unhideWhenUsed="1"/>
+    <w:lsdException w:name="List Continue" w:semiHidden="1" w:unhideWhenUsed="1"/>
+    <w:lsdException w:name="List Continue 2" w:semiHidden="1" w:unhideWhenUsed="1"/>
+    <w:lsdException w:name="List Continue 3" w:semiHidden="1" w:unhideWhenUsed="1"/>
+    <w:lsdException w:name="List Continue 4" w:semiHidden="1" w:unhideWhenUsed="1"/>
+    <w:lsdException w:name="List Continue 5" w:semiHidden="1" w:unhideWhenUsed="1"/>
+    <w:lsdException w:name="Message Header" w:semiHidden="1" w:unhideWhenUsed="1"/>
+    <w:lsdException w:name="Subtitle" w:uiPriority="11" w:qFormat="1"/>
+    <w:lsdException w:name="Salutation" w:semiHidden="1" w:unhideWhenUsed="1"/>
+    <w:lsdException w:name="Date" w:semiHidden="1" w:unhideWhenUsed="1"/>
+    <w:lsdException w:name="Body Text First Indent" w:semiHidden="1" w:unhideWhenUsed="1"/>
+    <w:lsdException w:name="Body Text First Indent 2" w:semiHidden="1" w:unhideWhenUsed="1"/>
+    <w:lsdException w:name="Note Heading" w:semiHidden="1" w:unhideWhenUsed="1"/>
+    <w:lsdException w:name="Body Text 2" w:semiHidden="1" w:unhideWhenUsed="1"/>
+    <w:lsdException w:name="Body Text 3" w:semiHidden="1" w:unhideWhenUsed="1"/>
+    <w:lsdException w:name="Body Text Indent 2" w:semiHidden="1" w:unhideWhenUsed="1"/>
+    <w:lsdException w:name="Body Text Indent 3" w:semiHidden="1" w:unhideWhenUsed="1"/>
+    <w:lsdException w:name="Block Text" w:semiHidden="1" w:unhideWhenUsed="1"/>
+    <w:lsdException w:name="Hyperlink" w:semiHidden="1" w:unhideWhenUsed="1"/>
+    <w:lsdException w:name="FollowedHyperlink" w:semiHidden="1" w:unhideWhenUsed="1"/>
+    <w:lsdException w:name="Strong" w:uiPriority="22" w:qFormat="1"/>
+    <w:lsdException w:name="Emphasis" w:uiPriority="20" w:qFormat="1"/>
+    <w:lsdException w:name="Document Map" w:semiHidden="1" w:unhideWhenUsed="1"/>
+    <w:lsdException w:name="Plain Text" w:semiHidden="1" w:unhideWhenUsed="1"/>
+    <w:lsdException w:name="E-mail Signature" w:semiHidden="1" w:unhideWhenUsed="1"/>
+    <w:lsdException w:name="HTML Top of Form" w:semiHidden="1" w:unhideWhenUsed="1"/>
+    <w:lsdException w:name="HTML Bottom of Form" w:semiHidden="1" w:unhideWhenUsed="1"/>
+    <w:lsdException w:name="Normal (Web)" w:semiHidden="1" w:unhideWhenUsed="1"/>
+    <w:lsdException w:name="HTML Acronym" w:semiHidden="1" w:unhideWhenUsed="1"/>
+    <w:lsdException w:name="HTML Address" w:semiHidden="1" w:unhideWhenUsed="1"/>
+    <w:lsdException w:name="HTML Cite" w:semiHidden="1" w:unhideWhenUsed="1"/>
+    <w:lsdException w:name="HTML Code" w:semiHidden="1" w:unhideWhenUsed="1"/>
+    <w:lsdException w:name="HTML Definition" w:semiHidden="1" w:unhideWhenUsed="1"/>
+    <w:lsdException w:name="HTML Keyboard" w:semiHidden="1" w:unhideWhenUsed="1"/>
+    <w:lsdException w:name="HTML Preformatted" w:semiHidden="1" w:unhideWhenUsed="1"/>
+    <w:lsdException w:name="HTML Sample" w:semiHidden="1" w:unhideWhenUsed="1"/>
+    <w:lsdException w:name="HTML Typewriter" w:semiHidden="1" w:unhideWhenUsed="1"/>
+    <w:lsdException w:name="HTML Variable" w:semiHidden="1" w:unhideWhenUsed="1"/>
+    <w:lsdException w:name="Normal Table" w:semiHidden="1" w:unhideWhenUsed="1"/>
+    <w:lsdException w:name="annotation subject" w:semiHidden="1" w:unhideWhenUsed="1"/>
+    <w:lsdException w:name="No List" w:semiHidden="1" w:unhideWhenUsed="1"/>
+    <w:lsdException w:name="Outline List 1" w:semiHidden="1" w:unhideWhenUsed="1"/>
+    <w:lsdException w:name="Outline List 2" w:semiHidden="1" w:unhideWhenUsed="1"/>
+    <w:lsdException w:name="Outline List 3" w:semiHidden="1" w:unhideWhenUsed="1"/>
+    <w:lsdException w:name="Table Simple 1" w:semiHidden="1" w:unhideWhenUsed="1"/>
+    <w:lsdException w:name="Table Simple 2" w:semiHidden="1" w:unhideWhenUsed="1"/>
+    <w:lsdException w:name="Table Simple 3" w:semiHidden="1" w:unhideWhenUsed="1"/>
+    <w:lsdException w:name="Table Classic 1" w:semiHidden="1" w:unhideWhenUsed="1"/>
+    <w:lsdException w:name="Table Classic 2" w:semiHidden="1" w:unhideWhenUsed="1"/>
+    <w:lsdException w:name="Table Classic 3" w:semiHidden="1" w:unhideWhenUsed="1"/>
+    <w:lsdException w:name="Table Classic 4" w:semiHidden="1" w:unhideWhenUsed="1"/>
+    <w:lsdException w:name="Table Colorful 1" w:semiHidden="1" w:unhideWhenUsed="1"/>
+    <w:lsdException w:name="Table Colorful 2" w:semiHidden="1" w:unhideWhenUsed="1"/>
+    <w:lsdException w:name="Table Colorful 3" w:semiHidden="1" w:unhideWhenUsed="1"/>
+    <w:lsdException w:name="Table Columns 1" w:semiHidden="1" w:unhideWhenUsed="1"/>
+    <w:lsdException w:name="Table Columns 2" w:semiHidden="1" w:unhideWhenUsed="1"/>
+    <w:lsdException w:name="Table Columns 3" w:semiHidden="1" w:unhideWhenUsed="1"/>
+    <w:lsdException w:name="Table Columns 4" w:semiHidden="1" w:unhideWhenUsed="1"/>
+    <w:lsdException w:name="Table Columns 5" w:semiHidden="1" w:unhideWhenUsed="1"/>
+    <w:lsdException w:name="Table Grid 1" w:semiHidden="1" w:unhideWhenUsed="1"/>
+    <w:lsdException w:name="Table Grid 2" w:semiHidden="1" w:unhideWhenUsed="1"/>
+    <w:lsdException w:name="Table Grid 3" w:semiHidden="1" w:unhideWhenUsed="1"/>
+    <w:lsdException w:name="Table Grid 4" w:semiHidden="1" w:unhideWhenUsed="1"/>
+    <w:lsdException w:name="Table Grid 5" w:semiHidden="1" w:unhideWhenUsed="1"/>
+    <w:lsdException w:name="Table Grid 6" w:semiHidden="1" w:unhideWhenUsed="1"/>
+    <w:lsdException w:name="Table Grid 7" w:semiHidden="1" w:unhideWhenUsed="1"/>
+    <w:lsdException w:name="Table Grid 8" w:semiHidden="1" w:unhideWhenUsed="1"/>
+    <w:lsdException w:name="Table List 1" w:semiHidden="1" w:unhideWhenUsed="1"/>
+    <w:lsdException w:name="Table List 2" w:semiHidden="1" w:unhideWhenUsed="1"/>
+    <w:lsdException w:name="Table List 3" w:semiHidden="1" w:unhideWhenUsed="1"/>
+    <w:lsdException w:name="Table List 4" w:semiHidden="1" w:unhideWhenUsed="1"/>
+    <w:lsdException w:name="Table List 5" w:semiHidden="1" w:unhideWhenUsed="1"/>
+    <w:lsdException w:name="Table List 6" w:semiHidden="1" w:unhideWhenUsed="1"/>
+    <w:lsdException w:name="Table List 7" w:semiHidden="1" w:unhideWhenUsed="1"/>
+    <w:lsdException w:name="Table List 8" w:semiHidden="1" w:unhideWhenUsed="1"/>
+    <w:lsdException w:name="Table 3D effects 1" w:semiHidden="1" w:unhideWhenUsed="1"/>
+    <w:lsdException w:name="Table 3D effects 2" w:semiHidden="1" w:unhideWhenUsed="1"/>
+    <w:lsdException w:name="Table 3D effects 3" w:semiHidden="1" w:unhideWhenUsed="1"/>
+    <w:lsdException w:name="Table Contemporary" w:semiHidden="1" w:unhideWhenUsed="1"/>
+    <w:lsdException w:name="Table Elegant" w:semiHidden="1" w:unhideWhenUsed="1"/>
+    <w:lsdException w:name="Table Professional" w:semiHidden="1" w:unhideWhenUsed="1"/>
+    <w:lsdException w:name="Table Subtle 1" w:semiHidden="1" w:unhideWhenUsed="1"/>
+    <w:lsdException w:name="Table Subtle 2" w:semiHidden="1" w:unhideWhenUsed="1"/>
+    <w:lsdException w:name="Table Web 1" w:semiHidden="1" w:unhideWhenUsed="1"/>
+    <w:lsdException w:name="Table Web 2" w:semiHidden="1" w:unhideWhenUsed="1"/>
+    <w:lsdException w:name="Table Web 3" w:semiHidden="1" w:unhideWhenUsed="1"/>
+    <w:lsdException w:name="Balloon Text" w:semiHidden="1" w:unhideWhenUsed="1"/>
+    <w:lsdException w:name="Table Grid" w:uiPriority="59"/>
+    <w:lsdException w:name="Table Theme" w:semiHidden="1" w:unhideWhenUsed="1"/>
+    <w:lsdException w:name="Placeholder Text" w:semiHidden="1"/>
+    <w:lsdException w:name="No Spacing" w:uiPriority="1" w:qFormat="1"/>
+    <w:lsdException w:name="Light Shading" w:uiPriority="60"/>
+    <w:lsdException w:name="Light List" w:uiPriority="61"/>
+    <w:lsdException w:name="Light Grid" w:uiPriority="62"/>
+    <w:lsdException w:name="Medium Shading 1" w:uiPriority="63"/>
+    <w:lsdException w:name="Medium Shading 2" w:uiPriority="64"/>
+    <w:lsdException w:name="Medium List 1" w:uiPriority="65"/>
+    <w:lsdException w:name="Medium List 2" w:uiPriority="66"/>
+    <w:lsdException w:name="Medium Grid 1" w:uiPriority="67"/>
+    <w:lsdException w:name="Medium Grid 2" w:uiPriority="68"/>
+    <w:lsdException w:name="Medium Grid 3" w:uiPriority="69"/>
+    <w:lsdException w:name="Dark List" w:uiPriority="70"/>
+    <w:lsdException w:name="Colorful Shading" w:uiPriority="71"/>
+    <w:lsdException w:name="Colorful List" w:uiPriority="72"/>
+    <w:lsdException w:name="Colorful Grid" w:uiPriority="73"/>
+    <w:lsdException w:name="Light Shading Accent 1" w:uiPriority="60"/>
+    <w:lsdException w:name="Light List Accent 1" w:uiPriority="61"/>
+    <w:lsdException w:name="Light Grid Accent 1" w:uiPriority="62"/>
+    <w:lsdException w:name="Medium Shading 1 Accent 1" w:uiPriority="63"/>
+    <w:lsdException w:name="Medium Shading 2 Accent 1" w:uiPriority="64"/>
+    <w:lsdException w:name="Medium List 1 Accent 1" w:uiPriority="65"/>
+    <w:lsdException w:name="Revision" w:semiHidden="1"/>
+    <w:lsdException w:name="List Paragraph" w:uiPriority="34" w:qFormat="1"/>
+    <w:lsdException w:name="Quote" w:uiPriority="29" w:qFormat="1"/>
+    <w:lsdException w:name="Intense Quote" w:uiPriority="30" w:qFormat="1"/>
+    <w:lsdException w:name="Medium List 2 Accent 1" w:uiPriority="66"/>
+    <w:lsdException w:name="Medium Grid 1 Accent 1" w:uiPriority="67"/>
+    <w:lsdException w:name="Medium Grid 2 Accent 1" w:uiPriority="68"/>
+    <w:lsdException w:name="Medium Grid 3 Accent 1" w:uiPriority="69"/>
+    <w:lsdException w:name="Dark List Accent 1" w:uiPriority="70"/>
+    <w:lsdException w:name="Colorful Shading Accent 1" w:uiPriority="71"/>
+    <w:lsdException w:name="Colorful List Accent 1" w:uiPriority="72"/>
+    <w:lsdException w:name="Colorful Grid Accent 1" w:uiPriority="73"/>
+    <w:lsdException w:name="Light Shading Accent 2" w:uiPriority="60"/>
+    <w:lsdException w:name="Light List Accent 2" w:uiPriority="61"/>
+    <w:lsdException w:name="Light Grid Accent 2" w:uiPriority="62"/>
+    <w:lsdException w:name="Medium Shading 1 Accent 2" w:uiPriority="63"/>
+    <w:lsdException w:name="Medium Shading 2 Accent 2" w:uiPriority="64"/>
+    <w:lsdException w:name="Medium List 1 Accent 2" w:uiPriority="65"/>
+    <w:lsdException w:name="Medium List 2 Accent 2" w:uiPriority="66"/>
+    <w:lsdException w:name="Medium Grid 1 Accent 2" w:uiPriority="67"/>
+    <w:lsdException w:name="Medium Grid 2 Accent 2" w:uiPriority="68"/>
+    <w:lsdException w:name="Medium Grid 3 Accent 2" w:uiPriority="69"/>
+    <w:lsdException w:name="Dark List Accent 2" w:uiPriority="70"/>
+    <w:lsdException w:name="Colorful Shading Accent 2" w:uiPriority="71"/>
+    <w:lsdException w:name="Colorful List Accent 2" w:uiPriority="72"/>
+    <w:lsdException w:name="Colorful Grid Accent 2" w:uiPriority="73"/>
+    <w:lsdException w:name="Light Shading Accent 3" w:uiPriority="60"/>
+    <w:lsdException w:name="Light List Accent 3" w:uiPriority="61"/>
+    <w:lsdException w:name="Light Grid Accent 3" w:uiPriority="62"/>
+    <w:lsdException w:name="Medium Shading 1 Accent 3" w:uiPriority="63"/>
+    <w:lsdException w:name="Medium Shading 2 Accent 3" w:uiPriority="64"/>
+    <w:lsdException w:name="Medium List 1 Accent 3" w:uiPriority="65"/>
+    <w:lsdException w:name="Medium List 2 Accent 3" w:uiPriority="66"/>
+    <w:lsdException w:name="Medium Grid 1 Accent 3" w:uiPriority="67"/>
+    <w:lsdException w:name="Medium Grid 2 Accent 3" w:uiPriority="68"/>
+    <w:lsdException w:name="Medium Grid 3 Accent 3" w:uiPriority="69"/>
+    <w:lsdException w:name="Dark List Accent 3" w:uiPriority="70"/>
+    <w:lsdException w:name="Colorful Shading Accent 3" w:uiPriority="71"/>
+    <w:lsdException w:name="Colorful List Accent 3" w:uiPriority="72"/>
+    <w:lsdException w:name="Colorful Grid Accent 3" w:uiPriority="73"/>
+    <w:lsdException w:name="Light Shading Accent 4" w:uiPriority="60"/>
+    <w:lsdException w:name="Light List Accent 4" w:uiPriority="61"/>
+    <w:lsdException w:name="Light Grid Accent 4" w:uiPriority="62"/>
+    <w:lsdException w:name="Medium Shading 1 Accent 4" w:uiPriority="63"/>
+    <w:lsdException w:name="Medium Shading 2 Accent 4" w:uiPriority="64"/>
+    <w:lsdException w:name="Medium List 1 Accent 4" w:uiPriority="65"/>
+    <w:lsdException w:name="Medium List 2 Accent 4" w:uiPriority="66"/>
+    <w:lsdException w:name="Medium Grid 1 Accent 4" w:uiPriority="67"/>
+    <w:lsdException w:name="Medium Grid 2 Accent 4" w:uiPriority="68"/>
+    <w:lsdException w:name="Medium Grid 3 Accent 4" w:uiPriority="69"/>
+    <w:lsdException w:name="Dark List Accent 4" w:uiPriority="70"/>
+    <w:lsdException w:name="Colorful Shading Accent 4" w:uiPriority="71"/>
+    <w:lsdException w:name="Colorful List Accent 4" w:uiPriority="72"/>
+    <w:lsdException w:name="Colorful Grid Accent 4" w:uiPriority="73"/>
+    <w:lsdException w:name="Light Shading Accent 5" w:uiPriority="60"/>
+    <w:lsdException w:name="Light List Accent 5" w:uiPriority="61"/>
+    <w:lsdException w:name="Light Grid Accent 5" w:uiPriority="62"/>
+    <w:lsdException w:name="Medium Shading 1 Accent 5" w:uiPriority="63"/>
+    <w:lsdException w:name="Medium Shading 2 Accent 5" w:uiPriority="64"/>
+    <w:lsdException w:name="Medium List 1 Accent 5" w:uiPriority="65"/>
+    <w:lsdException w:name="Medium List 2 Accent 5" w:uiPriority="66"/>
+    <w:lsdException w:name="Medium Grid 1 Accent 5" w:uiPriority="67"/>
+    <w:lsdException w:name="Medium Grid 2 Accent 5" w:uiPriority="68"/>
+    <w:lsdException w:name="Medium Grid 3 Accent 5" w:uiPriority="69"/>
+    <w:lsdException w:name="Dark List Accent 5" w:uiPriority="70"/>
+    <w:lsdException w:name="Colorful Shading Accent 5" w:uiPriority="71"/>
+    <w:lsdException w:name="Colorful List Accent 5" w:uiPriority="72"/>
+    <w:lsdException w:name="Colorful Grid Accent 5" w:uiPriority="73"/>
+    <w:lsdException w:name="Light Shading Accent 6" w:uiPriority="60"/>
+    <w:lsdException w:name="Light List Accent 6" w:uiPriority="61"/>
+    <w:lsdException w:name="Light Grid Accent 6" w:uiPriority="62"/>
+    <w:lsdException w:name="Medium Shading 1 Accent 6" w:uiPriority="63"/>
+    <w:lsdException w:name="Medium Shading 2 Accent 6" w:uiPriority="64"/>
+    <w:lsdException w:name="Medium List 1 Accent 6" w:uiPriority="65"/>
+    <w:lsdException w:name="Medium List 2 Accent 6" w:uiPriority="66"/>
+    <w:lsdException w:name="Medium Grid 1 Accent 6" w:uiPriority="67"/>
+    <w:lsdException w:name="Medium Grid 2 Accent 6" w:uiPriority="68"/>
+    <w:lsdException w:name="Medium Grid 3 Accent 6" w:uiPriority="69"/>
+    <w:lsdException w:name="Dark List Accent 6" w:uiPriority="70"/>
+    <w:lsdException w:name="Colorful Shading Accent 6" w:uiPriority="71"/>
+    <w:lsdException w:name="Colorful List Accent 6" w:uiPriority="72"/>
+    <w:lsdException w:name="Colorful Grid Accent 6" w:uiPriority="73"/>
+    <w:lsdException w:name="Subtle Emphasis" w:uiPriority="19" w:qFormat="1"/>
+    <w:lsdException w:name="Intense Emphasis" w:uiPriority="21" w:qFormat="1"/>
+    <w:lsdException w:name="Subtle Reference" w:uiPriority="31" w:qFormat="1"/>
+    <w:lsdException w:name="Intense Reference" w:uiPriority="32" w:qFormat="1"/>
+    <w:lsdException w:name="Book Title" w:uiPriority="33" w:qFormat="1"/>
+    <w:lsdException w:name="Bibliography" w:semiHidden="1" w:uiPriority="37" w:unhideWhenUsed="1"/>
+    <w:lsdException w:name="TOC Heading" w:semiHidden="1" w:uiPriority="39" w:unhideWhenUsed="1" w:qFormat="1"/>
+    <w:lsdException w:name="Plain Table 1" w:uiPriority="41"/>
+    <w:lsdException w:name="Plain Table 2" w:uiPriority="42"/>
+    <w:lsdException w:name="Plain Table 3" w:uiPriority="43"/>
+    <w:lsdException w:name="Plain Table 4" w:uiPriority="44"/>
+    <w:lsdException w:name="Plain Table 5" w:uiPriority="45"/>
+    <w:lsdException w:name="Grid Table Light" w:uiPriority="40"/>
+    <w:lsdException w:name="Grid Table 1 Light" w:uiPriority="46"/>
+    <w:lsdException w:name="Grid Table 2" w:uiPriority="47"/>
+    <w:lsdException w:name="Grid Table 3" w:uiPriority="48"/>
+    <w:lsdException w:name="Grid Table 4" w:uiPriority="49"/>
+    <w:lsdException w:name="Grid Table 5 Dark" w:uiPriority="50"/>
+    <w:lsdException w:name="Grid Table 6 Colorful" w:uiPriority="51"/>
+    <w:lsdException w:name="Grid Table 7 Colorful" w:uiPriority="52"/>
+    <w:lsdException w:name="Grid Table 1 Light Accent 1" w:uiPriority="46"/>
+    <w:lsdException w:name="Grid Table 2 Accent 1" w:uiPriority="47"/>
+    <w:lsdException w:name="Grid Table 3 Accent 1" w:uiPriority="48"/>
+    <w:lsdException w:name="Grid Table 4 Accent 1" w:uiPriority="49"/>
+    <w:lsdException w:name="Grid Table 5 Dark Accent 1" w:uiPriority="50"/>
+    <w:lsdException w:name="Grid Table 6 Colorful Accent 1" w:uiPriority="51"/>
+    <w:lsdException w:name="Grid Table 7 Colorful Accent 1" w:uiPriority="52"/>
+    <w:lsdException w:name="Grid Table 1 Light Accent 2" w:uiPriority="46"/>
+    <w:lsdException w:name="Grid Table 2 Accent 2" w:uiPriority="47"/>
+    <w:lsdException w:name="Grid Table 3 Accent 2" w:uiPriority="48"/>
+    <w:lsdException w:name="Grid Table 4 Accent 2" w:uiPriority="49"/>
+    <w:lsdException w:name="Grid Table 5 Dark Accent 2" w:uiPriority="50"/>
+    <w:lsdException w:name="Grid Table 6 Colorful Accent 2" w:uiPriority="51"/>
+    <w:lsdException w:name="Grid Table 7 Colorful Accent 2" w:uiPriority="52"/>
+    <w:lsdException w:name="Grid Table 1 Light Accent 3" w:uiPriority="46"/>
+    <w:lsdException w:name="Grid Table 2 Accent 3" w:uiPriority="47"/>
+    <w:lsdException w:name="Grid Table 3 Accent 3" w:uiPriority="48"/>
+    <w:lsdException w:name="Grid Table 4 Accent 3" w:uiPriority="49"/>
+    <w:lsdException w:name="Grid Table 5 Dark Accent 3" w:uiPriority="50"/>
+    <w:lsdException w:name="Grid Table 6 Colorful Accent 3" w:uiPriority="51"/>
+    <w:lsdException w:name="Grid Table 7 Colorful Accent 3" w:uiPriority="52"/>
+    <w:lsdException w:name="Grid Table 1 Light Accent 4" w:uiPriority="46"/>
+    <w:lsdException w:name="Grid Table 2 Accent 4" w:uiPriority="47"/>
+    <w:lsdException w:name="Grid Table 3 Accent 4" w:uiPriority="48"/>
+    <w:lsdException w:name="Grid Table 4 Accent 4" w:uiPriority="49"/>
+    <w:lsdException w:name="Grid Table 5 Dark Accent 4" w:uiPriority="50"/>
+    <w:lsdException w:name="Grid Table 6 Colorful Accent 4" w:uiPriority="51"/>
+    <w:lsdException w:name="Grid Table 7 Colorful Accent 4" w:uiPriority="52"/>
+    <w:lsdException w:name="Grid Table 1 Light Accent 5" w:uiPriority="46"/>
+    <w:lsdException w:name="Grid Table 2 Accent 5" w:uiPriority="47"/>
+    <w:lsdException w:name="Grid Table 3 Accent 5" w:uiPriority="48"/>
+    <w:lsdException w:name="Grid Table 4 Accent 5" w:uiPriority="49"/>
+    <w:lsdException w:name="Grid Table 5 Dark Accent 5" w:uiPriority="50"/>
+    <w:lsdException w:name="Grid Table 6 Colorful Accent 5" w:uiPriority="51"/>
+    <w:lsdException w:name="Grid Table 7 Colorful Accent 5" w:uiPriority="52"/>
+    <w:lsdException w:name="Grid Table 1 Light Accent 6" w:uiPriority="46"/>
+    <w:lsdException w:name="Grid Table 2 Accent 6" w:uiPriority="47"/>
+    <w:lsdException w:name="Grid Table 3 Accent 6" w:uiPriority="48"/>
+    <w:lsdException w:name="Grid Table 4 Accent 6" w:uiPriority="49"/>
+    <w:lsdException w:name="Grid Table 5 Dark Accent 6" w:uiPriority="50"/>
+    <w:lsdException w:name="Grid Table 6 Colorful Accent 6" w:uiPriority="51"/>
+    <w:lsdException w:name="Grid Table 7 Colorful Accent 6" w:uiPriority="52"/>
+    <w:lsdException w:name="List Table 1 Light" w:uiPriority="46"/>
+    <w:lsdException w:name="List Table 2" w:uiPriority="47"/>
+    <w:lsdException w:name="List Table 3" w:uiPriority="48"/>
+    <w:lsdException w:name="List Table 4" w:uiPriority="49"/>
+    <w:lsdException w:name="List Table 5 Dark" w:uiPriority="50"/>
+    <w:lsdException w:name="List Table 6 Colorful" w:uiPriority="51"/>
+    <w:lsdException w:name="List Table 7 Colorful" w:uiPriority="52"/>
+    <w:lsdException w:name="List Table 1 Light Accent 1" w:uiPriority="46"/>
+    <w:lsdException w:name="List Table 2 Accent 1" w:uiPriority="47"/>
+    <w:lsdException w:name="List Table 3 Accent 1" w:uiPriority="48"/>
+    <w:lsdException w:name="List Table 4 Accent 1" w:uiPriority="49"/>
+    <w:lsdException w:name="List Table 5 Dark Accent 1" w:uiPriority="50"/>
+    <w:lsdException w:name="List Table 6 Colorful Accent 1" w:uiPriority="51"/>
+    <w:lsdException w:name="List Table 7 Colorful Accent 1" w:uiPriority="52"/>
+    <w:lsdException w:name="List Table 1 Light Accent 2" w:uiPriority="46"/>
+    <w:lsdException w:name="List Table 2 Accent 2" w:uiPriority="47"/>
+    <w:lsdException w:name="List Table 3 Accent 2" w:uiPriority="48"/>
+    <w:lsdException w:name="List Table 4 Accent 2" w:uiPriority="49"/>
+    <w:lsdException w:name="List Table 5 Dark Accent 2" w:uiPriority="50"/>
+    <w:lsdException w:name="List Table 6 Colorful Accent 2" w:uiPriority="51"/>
+    <w:lsdException w:name="List Table 7 Colorful Accent 2" w:uiPriority="52"/>
+    <w:lsdException w:name="List Table 1 Light Accent 3" w:uiPriority="46"/>
+    <w:lsdException w:name="List Table 2 Accent 3" w:uiPriority="47"/>
+    <w:lsdException w:name="List Table 3 Accent 3" w:uiPriority="48"/>
+    <w:lsdException w:name="List Table 4 Accent 3" w:uiPriority="49"/>
+    <w:lsdException w:name="List Table 5 Dark Accent 3" w:uiPriority="50"/>
+    <w:lsdException w:name="List Table 6 Colorful Accent 3" w:uiPriority="51"/>
+    <w:lsdException w:name="List Table 7 Colorful Accent 3" w:uiPriority="52"/>
+    <w:lsdException w:name="List Table 1 Light Accent 4" w:uiPriority="46"/>
+    <w:lsdException w:name="List Table 2 Accent 4" w:uiPriority="47"/>
+    <w:lsdException w:name="List Table 3 Accent 4" w:uiPriority="48"/>
+    <w:lsdException w:name="List Table 4 Accent 4" w:uiPriority="49"/>
+    <w:lsdException w:name="List Table 5 Dark Accent 4" w:uiPriority="50"/>
+    <w:lsdException w:name="List Table 6 Colorful Accent 4" w:uiPriority="51"/>
+    <w:lsdException w:name="List Table 7 Colorful Accent 4" w:uiPriority="52"/>
+    <w:lsdException w:name="List Table 1 Light Accent 5" w:uiPriority="46"/>
+    <w:lsdException w:name="List Table 2 Accent 5" w:uiPriority="47"/>
+    <w:lsdException w:name="List Table 3 Accent 5" w:uiPriority="48"/>
+    <w:lsdException w:name="List Table 4 Accent 5" w:uiPriority="49"/>
+    <w:lsdException w:name="List Table 5 Dark Accent 5" w:uiPriority="50"/>
+    <w:lsdException w:name="List Table 6 Colorful Accent 5" w:uiPriority="51"/>
+    <w:lsdException w:name="List Table 7 Colorful Accent 5" w:uiPriority="52"/>
+    <w:lsdException w:name="List Table 1 Light Accent 6" w:uiPriority="46"/>
+    <w:lsdException w:name="List Table 2 Accent 6" w:uiPriority="47"/>
+    <w:lsdException w:name="List Table 3 Accent 6" w:uiPriority="48"/>
+    <w:lsdException w:name="List Table 4 Accent 6" w:uiPriority="49"/>
+    <w:lsdException w:name="List Table 5 Dark Accent 6" w:uiPriority="50"/>
+    <w:lsdException w:name="List Table 6 Colorful Accent 6" w:uiPriority="51"/>
+    <w:lsdException w:name="List Table 7 Colorful Accent 6" w:uiPriority="52"/>
+    <w:lsdException w:name="Mention" w:semiHidden="1" w:unhideWhenUsed="1"/>
+    <w:lsdException w:name="Smart Hyperlink" w:semiHidden="1" w:unhideWhenUsed="1"/>
+    <w:lsdException w:name="Hashtag" w:semiHidden="1" w:unhideWhenUsed="1"/>
+    <w:lsdException w:name="Unresolved Mention" w:semiHidden="1" w:unhideWhenUsed="1"/>
+    <w:lsdException w:name="Smart Link" w:semiHidden="1" w:unhideWhenUsed="1"/>
   </w:latentStyles>
   <w:style w:type="paragraph" w:default="1" w:styleId="Normal">
     <w:name w:val="Normal"/>

</xml_diff>